<commit_message>
day3 notes and examples
</commit_message>
<xml_diff>
--- a/React.js Notes.docx
+++ b/React.js Notes.docx
@@ -10965,6 +10965,7 @@
       <w:r>
         <w:rPr>
           <w:rFonts w:ascii="Franklin Gothic Book" w:hAnsi="Franklin Gothic Book"/>
+          <w:noProof/>
           <w:sz w:val="24"/>
           <w:szCs w:val="24"/>
         </w:rPr>
@@ -11069,6 +11070,7 @@
       <w:r>
         <w:rPr>
           <w:rFonts w:ascii="Franklin Gothic Book" w:hAnsi="Franklin Gothic Book"/>
+          <w:noProof/>
           <w:sz w:val="24"/>
           <w:szCs w:val="24"/>
         </w:rPr>
@@ -11750,6 +11752,3910 @@
         <w:t>&lt;/button&gt;</w:t>
       </w:r>
     </w:p>
+    <w:p>
+      <w:pPr>
+        <w:rPr>
+          <w:rFonts w:ascii="Franklin Gothic Book" w:hAnsi="Franklin Gothic Book"/>
+          <w:sz w:val="24"/>
+          <w:szCs w:val="24"/>
+        </w:rPr>
+      </w:pPr>
+    </w:p>
+    <w:p>
+      <w:pPr>
+        <w:rPr>
+          <w:rFonts w:ascii="Franklin Gothic Book" w:hAnsi="Franklin Gothic Book"/>
+          <w:sz w:val="24"/>
+          <w:szCs w:val="24"/>
+        </w:rPr>
+      </w:pPr>
+      <w:r>
+        <w:rPr>
+          <w:rFonts w:ascii="Franklin Gothic Book" w:hAnsi="Franklin Gothic Book"/>
+          <w:sz w:val="24"/>
+          <w:szCs w:val="24"/>
+          <w:highlight w:val="yellow"/>
+        </w:rPr>
+        <w:t>Summary</w:t>
+      </w:r>
+    </w:p>
+    <w:p>
+      <w:pPr>
+        <w:pStyle w:val="ListParagraph"/>
+        <w:numPr>
+          <w:ilvl w:val="0"/>
+          <w:numId w:val="15"/>
+        </w:numPr>
+        <w:rPr>
+          <w:rFonts w:ascii="Franklin Gothic Book" w:hAnsi="Franklin Gothic Book"/>
+          <w:sz w:val="24"/>
+          <w:szCs w:val="24"/>
+        </w:rPr>
+      </w:pPr>
+      <w:r>
+        <w:rPr>
+          <w:rFonts w:ascii="Franklin Gothic Book" w:hAnsi="Franklin Gothic Book"/>
+          <w:sz w:val="24"/>
+          <w:szCs w:val="24"/>
+        </w:rPr>
+        <w:t>SPA</w:t>
+      </w:r>
+    </w:p>
+    <w:p>
+      <w:pPr>
+        <w:pStyle w:val="ListParagraph"/>
+        <w:numPr>
+          <w:ilvl w:val="0"/>
+          <w:numId w:val="15"/>
+        </w:numPr>
+        <w:rPr>
+          <w:rFonts w:ascii="Franklin Gothic Book" w:hAnsi="Franklin Gothic Book"/>
+          <w:sz w:val="24"/>
+          <w:szCs w:val="24"/>
+        </w:rPr>
+      </w:pPr>
+      <w:r>
+        <w:rPr>
+          <w:rFonts w:ascii="Franklin Gothic Book" w:hAnsi="Franklin Gothic Book"/>
+          <w:sz w:val="24"/>
+          <w:szCs w:val="24"/>
+        </w:rPr>
+        <w:t>React.js libraries</w:t>
+      </w:r>
+    </w:p>
+    <w:p>
+      <w:pPr>
+        <w:pStyle w:val="ListParagraph"/>
+        <w:numPr>
+          <w:ilvl w:val="0"/>
+          <w:numId w:val="15"/>
+        </w:numPr>
+        <w:rPr>
+          <w:rFonts w:ascii="Franklin Gothic Book" w:hAnsi="Franklin Gothic Book"/>
+          <w:sz w:val="24"/>
+          <w:szCs w:val="24"/>
+        </w:rPr>
+      </w:pPr>
+      <w:r>
+        <w:rPr>
+          <w:rFonts w:ascii="Franklin Gothic Book" w:hAnsi="Franklin Gothic Book"/>
+          <w:sz w:val="24"/>
+          <w:szCs w:val="24"/>
+        </w:rPr>
+        <w:t>Components</w:t>
+      </w:r>
+    </w:p>
+    <w:p>
+      <w:pPr>
+        <w:pStyle w:val="ListParagraph"/>
+        <w:numPr>
+          <w:ilvl w:val="0"/>
+          <w:numId w:val="15"/>
+        </w:numPr>
+        <w:rPr>
+          <w:rFonts w:ascii="Franklin Gothic Book" w:hAnsi="Franklin Gothic Book"/>
+          <w:sz w:val="24"/>
+          <w:szCs w:val="24"/>
+        </w:rPr>
+      </w:pPr>
+      <w:r>
+        <w:rPr>
+          <w:rFonts w:ascii="Franklin Gothic Book" w:hAnsi="Franklin Gothic Book"/>
+          <w:sz w:val="24"/>
+          <w:szCs w:val="24"/>
+        </w:rPr>
+        <w:lastRenderedPageBreak/>
+        <w:t>Props</w:t>
+      </w:r>
+    </w:p>
+    <w:p>
+      <w:pPr>
+        <w:pStyle w:val="ListParagraph"/>
+        <w:numPr>
+          <w:ilvl w:val="0"/>
+          <w:numId w:val="15"/>
+        </w:numPr>
+        <w:rPr>
+          <w:rFonts w:ascii="Franklin Gothic Book" w:hAnsi="Franklin Gothic Book"/>
+          <w:sz w:val="24"/>
+          <w:szCs w:val="24"/>
+        </w:rPr>
+      </w:pPr>
+      <w:r>
+        <w:rPr>
+          <w:rFonts w:ascii="Franklin Gothic Book" w:hAnsi="Franklin Gothic Book"/>
+          <w:sz w:val="24"/>
+          <w:szCs w:val="24"/>
+        </w:rPr>
+        <w:t>Conditional rendering</w:t>
+      </w:r>
+    </w:p>
+    <w:p>
+      <w:pPr>
+        <w:pStyle w:val="ListParagraph"/>
+        <w:numPr>
+          <w:ilvl w:val="0"/>
+          <w:numId w:val="15"/>
+        </w:numPr>
+        <w:rPr>
+          <w:rFonts w:ascii="Franklin Gothic Book" w:hAnsi="Franklin Gothic Book"/>
+          <w:sz w:val="24"/>
+          <w:szCs w:val="24"/>
+        </w:rPr>
+      </w:pPr>
+      <w:r>
+        <w:rPr>
+          <w:rFonts w:ascii="Franklin Gothic Book" w:hAnsi="Franklin Gothic Book"/>
+          <w:sz w:val="24"/>
+          <w:szCs w:val="24"/>
+        </w:rPr>
+        <w:t>Virtual DOM</w:t>
+      </w:r>
+    </w:p>
+    <w:p>
+      <w:pPr>
+        <w:pStyle w:val="ListParagraph"/>
+        <w:numPr>
+          <w:ilvl w:val="0"/>
+          <w:numId w:val="15"/>
+        </w:numPr>
+        <w:rPr>
+          <w:rFonts w:ascii="Franklin Gothic Book" w:hAnsi="Franklin Gothic Book"/>
+          <w:sz w:val="24"/>
+          <w:szCs w:val="24"/>
+        </w:rPr>
+      </w:pPr>
+      <w:r>
+        <w:rPr>
+          <w:rFonts w:ascii="Franklin Gothic Book" w:hAnsi="Franklin Gothic Book"/>
+          <w:sz w:val="24"/>
+          <w:szCs w:val="24"/>
+        </w:rPr>
+        <w:t>States</w:t>
+      </w:r>
+    </w:p>
+    <w:p>
+      <w:pPr>
+        <w:pStyle w:val="ListParagraph"/>
+        <w:numPr>
+          <w:ilvl w:val="0"/>
+          <w:numId w:val="15"/>
+        </w:numPr>
+        <w:rPr>
+          <w:rFonts w:ascii="Franklin Gothic Book" w:hAnsi="Franklin Gothic Book"/>
+          <w:sz w:val="24"/>
+          <w:szCs w:val="24"/>
+        </w:rPr>
+      </w:pPr>
+      <w:r>
+        <w:rPr>
+          <w:rFonts w:ascii="Franklin Gothic Book" w:hAnsi="Franklin Gothic Book"/>
+          <w:sz w:val="24"/>
+          <w:szCs w:val="24"/>
+        </w:rPr>
+        <w:t>CDN link &amp; RTK</w:t>
+      </w:r>
+    </w:p>
+    <w:p>
+      <w:pPr>
+        <w:rPr>
+          <w:rFonts w:ascii="Franklin Gothic Book" w:hAnsi="Franklin Gothic Book"/>
+          <w:sz w:val="24"/>
+          <w:szCs w:val="24"/>
+        </w:rPr>
+      </w:pPr>
+    </w:p>
+    <w:p>
+      <w:pPr>
+        <w:rPr>
+          <w:rFonts w:ascii="Franklin Gothic Book" w:hAnsi="Franklin Gothic Book"/>
+          <w:sz w:val="24"/>
+          <w:szCs w:val="24"/>
+        </w:rPr>
+      </w:pPr>
+      <w:r>
+        <w:rPr>
+          <w:rFonts w:ascii="Franklin Gothic Book" w:hAnsi="Franklin Gothic Book"/>
+          <w:sz w:val="24"/>
+          <w:szCs w:val="24"/>
+          <w:highlight w:val="yellow"/>
+        </w:rPr>
+        <w:t>Vite:</w:t>
+      </w:r>
+      <w:r>
+        <w:rPr>
+          <w:rFonts w:ascii="Franklin Gothic Book" w:hAnsi="Franklin Gothic Book"/>
+          <w:sz w:val="24"/>
+          <w:szCs w:val="24"/>
+        </w:rPr>
+        <w:t xml:space="preserve"> It is a tool provided by react community to quickly develop react application, you can use this as an alternative to RTK</w:t>
+      </w:r>
+    </w:p>
+    <w:p>
+      <w:pPr>
+        <w:rPr>
+          <w:rFonts w:ascii="Franklin Gothic Book" w:hAnsi="Franklin Gothic Book"/>
+          <w:sz w:val="24"/>
+          <w:szCs w:val="24"/>
+        </w:rPr>
+      </w:pPr>
+      <w:r>
+        <w:rPr>
+          <w:rFonts w:ascii="Franklin Gothic Book" w:hAnsi="Franklin Gothic Book"/>
+          <w:sz w:val="24"/>
+          <w:szCs w:val="24"/>
+        </w:rPr>
+        <w:t xml:space="preserve">npm create </w:t>
+      </w:r>
+      <w:proofErr w:type="spellStart"/>
+      <w:r>
+        <w:rPr>
+          <w:rFonts w:ascii="Franklin Gothic Book" w:hAnsi="Franklin Gothic Book"/>
+          <w:sz w:val="24"/>
+          <w:szCs w:val="24"/>
+        </w:rPr>
+        <w:t>vite@latest</w:t>
+      </w:r>
+      <w:proofErr w:type="spellEnd"/>
+      <w:r>
+        <w:rPr>
+          <w:rFonts w:ascii="Franklin Gothic Book" w:hAnsi="Franklin Gothic Book"/>
+          <w:sz w:val="24"/>
+          <w:szCs w:val="24"/>
+        </w:rPr>
+        <w:t xml:space="preserve"> myapp2</w:t>
+      </w:r>
+    </w:p>
+    <w:p>
+      <w:pPr>
+        <w:rPr>
+          <w:rFonts w:ascii="Franklin Gothic Book" w:hAnsi="Franklin Gothic Book"/>
+          <w:sz w:val="24"/>
+          <w:szCs w:val="24"/>
+        </w:rPr>
+      </w:pPr>
+      <w:r>
+        <w:rPr>
+          <w:rFonts w:ascii="Franklin Gothic Book" w:hAnsi="Franklin Gothic Book"/>
+          <w:noProof/>
+          <w:sz w:val="24"/>
+          <w:szCs w:val="24"/>
+        </w:rPr>
+        <w:drawing>
+          <wp:inline distT="0" distB="0" distL="0" distR="0" wp14:anchorId="62F43537" wp14:editId="08206821">
+            <wp:extent cx="5943600" cy="2347595"/>
+            <wp:effectExtent l="0" t="0" r="0" b="0"/>
+            <wp:docPr id="2001224034" name="Picture 1"/>
+            <wp:cNvGraphicFramePr>
+              <a:graphicFrameLocks xmlns:a="http://schemas.openxmlformats.org/drawingml/2006/main" noChangeAspect="1"/>
+            </wp:cNvGraphicFramePr>
+            <a:graphic xmlns:a="http://schemas.openxmlformats.org/drawingml/2006/main">
+              <a:graphicData uri="http://schemas.openxmlformats.org/drawingml/2006/picture">
+                <pic:pic xmlns:pic="http://schemas.openxmlformats.org/drawingml/2006/picture">
+                  <pic:nvPicPr>
+                    <pic:cNvPr id="2001224034" name=""/>
+                    <pic:cNvPicPr/>
+                  </pic:nvPicPr>
+                  <pic:blipFill>
+                    <a:blip r:embed="rId41"/>
+                    <a:stretch>
+                      <a:fillRect/>
+                    </a:stretch>
+                  </pic:blipFill>
+                  <pic:spPr>
+                    <a:xfrm>
+                      <a:off x="0" y="0"/>
+                      <a:ext cx="5943600" cy="2347595"/>
+                    </a:xfrm>
+                    <a:prstGeom prst="rect">
+                      <a:avLst/>
+                    </a:prstGeom>
+                  </pic:spPr>
+                </pic:pic>
+              </a:graphicData>
+            </a:graphic>
+          </wp:inline>
+        </w:drawing>
+      </w:r>
+    </w:p>
+    <w:p>
+      <w:pPr>
+        <w:rPr>
+          <w:rFonts w:ascii="Franklin Gothic Book" w:hAnsi="Franklin Gothic Book"/>
+          <w:sz w:val="24"/>
+          <w:szCs w:val="24"/>
+        </w:rPr>
+      </w:pPr>
+      <w:r>
+        <w:rPr>
+          <w:rFonts w:ascii="Franklin Gothic Book" w:hAnsi="Franklin Gothic Book"/>
+          <w:sz w:val="24"/>
+          <w:szCs w:val="24"/>
+          <w:highlight w:val="yellow"/>
+        </w:rPr>
+        <w:t>npm run dev</w:t>
+      </w:r>
+      <w:r>
+        <w:rPr>
+          <w:rFonts w:ascii="Franklin Gothic Book" w:hAnsi="Franklin Gothic Book"/>
+          <w:sz w:val="24"/>
+          <w:szCs w:val="24"/>
+        </w:rPr>
+        <w:t xml:space="preserve"> is used to launch the app</w:t>
+      </w:r>
+    </w:p>
+    <w:p>
+      <w:pPr>
+        <w:rPr>
+          <w:rFonts w:ascii="Franklin Gothic Book" w:hAnsi="Franklin Gothic Book"/>
+          <w:sz w:val="24"/>
+          <w:szCs w:val="24"/>
+        </w:rPr>
+      </w:pPr>
+      <w:r>
+        <w:rPr>
+          <w:rFonts w:ascii="Franklin Gothic Book" w:hAnsi="Franklin Gothic Book"/>
+          <w:sz w:val="24"/>
+          <w:szCs w:val="24"/>
+          <w:highlight w:val="yellow"/>
+        </w:rPr>
+        <w:t>Contact Management System</w:t>
+      </w:r>
+    </w:p>
+    <w:p>
+      <w:pPr>
+        <w:rPr>
+          <w:rFonts w:ascii="Franklin Gothic Book" w:hAnsi="Franklin Gothic Book"/>
+          <w:sz w:val="24"/>
+          <w:szCs w:val="24"/>
+        </w:rPr>
+      </w:pPr>
+      <w:r>
+        <w:rPr>
+          <w:rFonts w:ascii="Franklin Gothic Book" w:hAnsi="Franklin Gothic Book"/>
+          <w:sz w:val="24"/>
+          <w:szCs w:val="24"/>
+        </w:rPr>
+        <w:t>This system must allow user to maintain the contacts of their families &amp; friends</w:t>
+      </w:r>
+    </w:p>
+    <w:p>
+      <w:pPr>
+        <w:rPr>
+          <w:rFonts w:ascii="Franklin Gothic Book" w:hAnsi="Franklin Gothic Book"/>
+          <w:sz w:val="24"/>
+          <w:szCs w:val="24"/>
+        </w:rPr>
+      </w:pPr>
+      <w:r>
+        <w:rPr>
+          <w:rFonts w:ascii="Franklin Gothic Book" w:hAnsi="Franklin Gothic Book"/>
+          <w:sz w:val="24"/>
+          <w:szCs w:val="24"/>
+        </w:rPr>
+        <w:lastRenderedPageBreak/>
+        <w:drawing>
+          <wp:inline distT="0" distB="0" distL="0" distR="0" wp14:anchorId="3BF28FDA" wp14:editId="762BDC96">
+            <wp:extent cx="5943600" cy="3030220"/>
+            <wp:effectExtent l="0" t="0" r="0" b="0"/>
+            <wp:docPr id="944046637" name="Picture 1"/>
+            <wp:cNvGraphicFramePr>
+              <a:graphicFrameLocks xmlns:a="http://schemas.openxmlformats.org/drawingml/2006/main" noChangeAspect="1"/>
+            </wp:cNvGraphicFramePr>
+            <a:graphic xmlns:a="http://schemas.openxmlformats.org/drawingml/2006/main">
+              <a:graphicData uri="http://schemas.openxmlformats.org/drawingml/2006/picture">
+                <pic:pic xmlns:pic="http://schemas.openxmlformats.org/drawingml/2006/picture">
+                  <pic:nvPicPr>
+                    <pic:cNvPr id="944046637" name=""/>
+                    <pic:cNvPicPr/>
+                  </pic:nvPicPr>
+                  <pic:blipFill>
+                    <a:blip r:embed="rId42"/>
+                    <a:stretch>
+                      <a:fillRect/>
+                    </a:stretch>
+                  </pic:blipFill>
+                  <pic:spPr>
+                    <a:xfrm>
+                      <a:off x="0" y="0"/>
+                      <a:ext cx="5943600" cy="3030220"/>
+                    </a:xfrm>
+                    <a:prstGeom prst="rect">
+                      <a:avLst/>
+                    </a:prstGeom>
+                  </pic:spPr>
+                </pic:pic>
+              </a:graphicData>
+            </a:graphic>
+          </wp:inline>
+        </w:drawing>
+      </w:r>
+    </w:p>
+    <w:p>
+      <w:pPr>
+        <w:rPr>
+          <w:rFonts w:ascii="Franklin Gothic Book" w:hAnsi="Franklin Gothic Book"/>
+          <w:sz w:val="24"/>
+          <w:szCs w:val="24"/>
+        </w:rPr>
+      </w:pPr>
+      <w:r>
+        <w:rPr>
+          <w:rFonts w:ascii="Franklin Gothic Book" w:hAnsi="Franklin Gothic Book"/>
+          <w:sz w:val="24"/>
+          <w:szCs w:val="24"/>
+          <w:highlight w:val="yellow"/>
+        </w:rPr>
+        <w:t>UI</w:t>
+      </w:r>
+    </w:p>
+    <w:p>
+      <w:pPr>
+        <w:rPr>
+          <w:rFonts w:ascii="Franklin Gothic Book" w:hAnsi="Franklin Gothic Book"/>
+          <w:sz w:val="24"/>
+          <w:szCs w:val="24"/>
+        </w:rPr>
+      </w:pPr>
+      <w:r>
+        <w:rPr>
+          <w:rFonts w:ascii="Franklin Gothic Book" w:hAnsi="Franklin Gothic Book"/>
+          <w:sz w:val="24"/>
+          <w:szCs w:val="24"/>
+        </w:rPr>
+        <w:drawing>
+          <wp:inline distT="0" distB="0" distL="0" distR="0" wp14:anchorId="6C8B37A2" wp14:editId="3B79D947">
+            <wp:extent cx="5943600" cy="2766695"/>
+            <wp:effectExtent l="0" t="0" r="0" b="0"/>
+            <wp:docPr id="1804653254" name="Picture 1"/>
+            <wp:cNvGraphicFramePr>
+              <a:graphicFrameLocks xmlns:a="http://schemas.openxmlformats.org/drawingml/2006/main" noChangeAspect="1"/>
+            </wp:cNvGraphicFramePr>
+            <a:graphic xmlns:a="http://schemas.openxmlformats.org/drawingml/2006/main">
+              <a:graphicData uri="http://schemas.openxmlformats.org/drawingml/2006/picture">
+                <pic:pic xmlns:pic="http://schemas.openxmlformats.org/drawingml/2006/picture">
+                  <pic:nvPicPr>
+                    <pic:cNvPr id="1804653254" name=""/>
+                    <pic:cNvPicPr/>
+                  </pic:nvPicPr>
+                  <pic:blipFill>
+                    <a:blip r:embed="rId43"/>
+                    <a:stretch>
+                      <a:fillRect/>
+                    </a:stretch>
+                  </pic:blipFill>
+                  <pic:spPr>
+                    <a:xfrm>
+                      <a:off x="0" y="0"/>
+                      <a:ext cx="5943600" cy="2766695"/>
+                    </a:xfrm>
+                    <a:prstGeom prst="rect">
+                      <a:avLst/>
+                    </a:prstGeom>
+                  </pic:spPr>
+                </pic:pic>
+              </a:graphicData>
+            </a:graphic>
+          </wp:inline>
+        </w:drawing>
+      </w:r>
+    </w:p>
+    <w:p>
+      <w:pPr>
+        <w:rPr>
+          <w:rFonts w:ascii="Franklin Gothic Book" w:hAnsi="Franklin Gothic Book"/>
+          <w:sz w:val="24"/>
+          <w:szCs w:val="24"/>
+        </w:rPr>
+      </w:pPr>
+    </w:p>
+    <w:p>
+      <w:pPr>
+        <w:rPr>
+          <w:rFonts w:ascii="Franklin Gothic Book" w:hAnsi="Franklin Gothic Book"/>
+          <w:sz w:val="24"/>
+          <w:szCs w:val="24"/>
+        </w:rPr>
+      </w:pPr>
+      <w:proofErr w:type="spellStart"/>
+      <w:r>
+        <w:rPr>
+          <w:rFonts w:ascii="Franklin Gothic Book" w:hAnsi="Franklin Gothic Book"/>
+          <w:sz w:val="24"/>
+          <w:szCs w:val="24"/>
+          <w:highlight w:val="yellow"/>
+        </w:rPr>
+        <w:t>Profile.jsx</w:t>
+      </w:r>
+      <w:proofErr w:type="spellEnd"/>
+    </w:p>
+    <w:p>
+      <w:pPr>
+        <w:rPr>
+          <w:rFonts w:ascii="Franklin Gothic Book" w:hAnsi="Franklin Gothic Book"/>
+          <w:sz w:val="24"/>
+          <w:szCs w:val="24"/>
+        </w:rPr>
+      </w:pPr>
+      <w:r>
+        <w:rPr>
+          <w:rFonts w:ascii="Franklin Gothic Book" w:hAnsi="Franklin Gothic Book"/>
+          <w:sz w:val="24"/>
+          <w:szCs w:val="24"/>
+        </w:rPr>
+        <w:lastRenderedPageBreak/>
+        <w:drawing>
+          <wp:inline distT="0" distB="0" distL="0" distR="0" wp14:anchorId="703A0167" wp14:editId="7C54B22B">
+            <wp:extent cx="5029902" cy="2048161"/>
+            <wp:effectExtent l="0" t="0" r="0" b="9525"/>
+            <wp:docPr id="1073216879" name="Picture 1"/>
+            <wp:cNvGraphicFramePr>
+              <a:graphicFrameLocks xmlns:a="http://schemas.openxmlformats.org/drawingml/2006/main" noChangeAspect="1"/>
+            </wp:cNvGraphicFramePr>
+            <a:graphic xmlns:a="http://schemas.openxmlformats.org/drawingml/2006/main">
+              <a:graphicData uri="http://schemas.openxmlformats.org/drawingml/2006/picture">
+                <pic:pic xmlns:pic="http://schemas.openxmlformats.org/drawingml/2006/picture">
+                  <pic:nvPicPr>
+                    <pic:cNvPr id="1073216879" name=""/>
+                    <pic:cNvPicPr/>
+                  </pic:nvPicPr>
+                  <pic:blipFill>
+                    <a:blip r:embed="rId44"/>
+                    <a:stretch>
+                      <a:fillRect/>
+                    </a:stretch>
+                  </pic:blipFill>
+                  <pic:spPr>
+                    <a:xfrm>
+                      <a:off x="0" y="0"/>
+                      <a:ext cx="5029902" cy="2048161"/>
+                    </a:xfrm>
+                    <a:prstGeom prst="rect">
+                      <a:avLst/>
+                    </a:prstGeom>
+                  </pic:spPr>
+                </pic:pic>
+              </a:graphicData>
+            </a:graphic>
+          </wp:inline>
+        </w:drawing>
+      </w:r>
+    </w:p>
+    <w:p>
+      <w:pPr>
+        <w:rPr>
+          <w:rFonts w:ascii="Franklin Gothic Book" w:hAnsi="Franklin Gothic Book"/>
+          <w:sz w:val="24"/>
+          <w:szCs w:val="24"/>
+        </w:rPr>
+      </w:pPr>
+      <w:r>
+        <w:rPr>
+          <w:rFonts w:ascii="Franklin Gothic Book" w:hAnsi="Franklin Gothic Book"/>
+          <w:sz w:val="24"/>
+          <w:szCs w:val="24"/>
+        </w:rPr>
+        <w:drawing>
+          <wp:inline distT="0" distB="0" distL="0" distR="0" wp14:anchorId="768220F9" wp14:editId="3C30B531">
+            <wp:extent cx="5943600" cy="4061460"/>
+            <wp:effectExtent l="0" t="0" r="0" b="0"/>
+            <wp:docPr id="1139890191" name="Picture 1"/>
+            <wp:cNvGraphicFramePr>
+              <a:graphicFrameLocks xmlns:a="http://schemas.openxmlformats.org/drawingml/2006/main" noChangeAspect="1"/>
+            </wp:cNvGraphicFramePr>
+            <a:graphic xmlns:a="http://schemas.openxmlformats.org/drawingml/2006/main">
+              <a:graphicData uri="http://schemas.openxmlformats.org/drawingml/2006/picture">
+                <pic:pic xmlns:pic="http://schemas.openxmlformats.org/drawingml/2006/picture">
+                  <pic:nvPicPr>
+                    <pic:cNvPr id="1139890191" name=""/>
+                    <pic:cNvPicPr/>
+                  </pic:nvPicPr>
+                  <pic:blipFill>
+                    <a:blip r:embed="rId45"/>
+                    <a:stretch>
+                      <a:fillRect/>
+                    </a:stretch>
+                  </pic:blipFill>
+                  <pic:spPr>
+                    <a:xfrm>
+                      <a:off x="0" y="0"/>
+                      <a:ext cx="5943600" cy="4061460"/>
+                    </a:xfrm>
+                    <a:prstGeom prst="rect">
+                      <a:avLst/>
+                    </a:prstGeom>
+                  </pic:spPr>
+                </pic:pic>
+              </a:graphicData>
+            </a:graphic>
+          </wp:inline>
+        </w:drawing>
+      </w:r>
+    </w:p>
+    <w:p>
+      <w:pPr>
+        <w:rPr>
+          <w:rFonts w:ascii="Franklin Gothic Book" w:hAnsi="Franklin Gothic Book"/>
+          <w:sz w:val="24"/>
+          <w:szCs w:val="24"/>
+        </w:rPr>
+      </w:pPr>
+      <w:proofErr w:type="spellStart"/>
+      <w:r>
+        <w:rPr>
+          <w:rFonts w:ascii="Franklin Gothic Book" w:hAnsi="Franklin Gothic Book"/>
+          <w:sz w:val="24"/>
+          <w:szCs w:val="24"/>
+          <w:highlight w:val="yellow"/>
+        </w:rPr>
+        <w:t>App.jsx</w:t>
+      </w:r>
+      <w:proofErr w:type="spellEnd"/>
+    </w:p>
+    <w:p>
+      <w:pPr>
+        <w:rPr>
+          <w:rFonts w:ascii="Franklin Gothic Book" w:hAnsi="Franklin Gothic Book"/>
+          <w:sz w:val="24"/>
+          <w:szCs w:val="24"/>
+        </w:rPr>
+      </w:pPr>
+      <w:r>
+        <w:rPr>
+          <w:rFonts w:ascii="Franklin Gothic Book" w:hAnsi="Franklin Gothic Book"/>
+          <w:sz w:val="24"/>
+          <w:szCs w:val="24"/>
+        </w:rPr>
+        <w:lastRenderedPageBreak/>
+        <w:drawing>
+          <wp:inline distT="0" distB="0" distL="0" distR="0" wp14:anchorId="29C31652" wp14:editId="08A12065">
+            <wp:extent cx="5943600" cy="2917190"/>
+            <wp:effectExtent l="0" t="0" r="0" b="0"/>
+            <wp:docPr id="1209424445" name="Picture 1"/>
+            <wp:cNvGraphicFramePr>
+              <a:graphicFrameLocks xmlns:a="http://schemas.openxmlformats.org/drawingml/2006/main" noChangeAspect="1"/>
+            </wp:cNvGraphicFramePr>
+            <a:graphic xmlns:a="http://schemas.openxmlformats.org/drawingml/2006/main">
+              <a:graphicData uri="http://schemas.openxmlformats.org/drawingml/2006/picture">
+                <pic:pic xmlns:pic="http://schemas.openxmlformats.org/drawingml/2006/picture">
+                  <pic:nvPicPr>
+                    <pic:cNvPr id="1209424445" name=""/>
+                    <pic:cNvPicPr/>
+                  </pic:nvPicPr>
+                  <pic:blipFill>
+                    <a:blip r:embed="rId46"/>
+                    <a:stretch>
+                      <a:fillRect/>
+                    </a:stretch>
+                  </pic:blipFill>
+                  <pic:spPr>
+                    <a:xfrm>
+                      <a:off x="0" y="0"/>
+                      <a:ext cx="5943600" cy="2917190"/>
+                    </a:xfrm>
+                    <a:prstGeom prst="rect">
+                      <a:avLst/>
+                    </a:prstGeom>
+                  </pic:spPr>
+                </pic:pic>
+              </a:graphicData>
+            </a:graphic>
+          </wp:inline>
+        </w:drawing>
+      </w:r>
+    </w:p>
+    <w:p>
+      <w:pPr>
+        <w:rPr>
+          <w:rFonts w:ascii="Franklin Gothic Book" w:hAnsi="Franklin Gothic Book"/>
+          <w:sz w:val="24"/>
+          <w:szCs w:val="24"/>
+        </w:rPr>
+      </w:pPr>
+      <w:r>
+        <w:rPr>
+          <w:rFonts w:ascii="Franklin Gothic Book" w:hAnsi="Franklin Gothic Book"/>
+          <w:sz w:val="24"/>
+          <w:szCs w:val="24"/>
+          <w:highlight w:val="yellow"/>
+        </w:rPr>
+        <w:t>How to handle the input values of the form</w:t>
+      </w:r>
+    </w:p>
+    <w:p>
+      <w:pPr>
+        <w:rPr>
+          <w:rFonts w:ascii="Franklin Gothic Book" w:hAnsi="Franklin Gothic Book"/>
+          <w:sz w:val="24"/>
+          <w:szCs w:val="24"/>
+        </w:rPr>
+      </w:pPr>
+      <w:r>
+        <w:rPr>
+          <w:rFonts w:ascii="Franklin Gothic Book" w:hAnsi="Franklin Gothic Book"/>
+          <w:sz w:val="24"/>
+          <w:szCs w:val="24"/>
+        </w:rPr>
+        <w:t xml:space="preserve">&lt;input onChange = </w:t>
+      </w:r>
+      <w:proofErr w:type="gramStart"/>
+      <w:r>
+        <w:rPr>
+          <w:rFonts w:ascii="Franklin Gothic Book" w:hAnsi="Franklin Gothic Book"/>
+          <w:sz w:val="24"/>
+          <w:szCs w:val="24"/>
+        </w:rPr>
+        <w:t>{ (</w:t>
+      </w:r>
+      <w:proofErr w:type="gramEnd"/>
+      <w:r>
+        <w:rPr>
+          <w:rFonts w:ascii="Franklin Gothic Book" w:hAnsi="Franklin Gothic Book"/>
+          <w:sz w:val="24"/>
+          <w:szCs w:val="24"/>
+        </w:rPr>
+        <w:t>e)=&gt;setName(</w:t>
+      </w:r>
+      <w:proofErr w:type="spellStart"/>
+      <w:r>
+        <w:rPr>
+          <w:rFonts w:ascii="Franklin Gothic Book" w:hAnsi="Franklin Gothic Book"/>
+          <w:sz w:val="24"/>
+          <w:szCs w:val="24"/>
+        </w:rPr>
+        <w:t>e.target.value</w:t>
+      </w:r>
+      <w:proofErr w:type="spellEnd"/>
+      <w:r>
+        <w:rPr>
+          <w:rFonts w:ascii="Franklin Gothic Book" w:hAnsi="Franklin Gothic Book"/>
+          <w:sz w:val="24"/>
+          <w:szCs w:val="24"/>
+        </w:rPr>
+        <w:t>) } /&gt;   setName</w:t>
+      </w:r>
+      <w:r>
+        <w:rPr>
+          <w:rFonts w:ascii="Franklin Gothic Book" w:hAnsi="Franklin Gothic Book"/>
+          <w:sz w:val="24"/>
+          <w:szCs w:val="24"/>
+        </w:rPr>
+        <w:br/>
+        <w:t>&lt;input onChange = { (e)=&gt;</w:t>
+      </w:r>
+      <w:proofErr w:type="spellStart"/>
+      <w:r>
+        <w:rPr>
+          <w:rFonts w:ascii="Franklin Gothic Book" w:hAnsi="Franklin Gothic Book"/>
+          <w:sz w:val="24"/>
+          <w:szCs w:val="24"/>
+        </w:rPr>
+        <w:t>setEmail</w:t>
+      </w:r>
+      <w:proofErr w:type="spellEnd"/>
+      <w:r>
+        <w:rPr>
+          <w:rFonts w:ascii="Franklin Gothic Book" w:hAnsi="Franklin Gothic Book"/>
+          <w:sz w:val="24"/>
+          <w:szCs w:val="24"/>
+        </w:rPr>
+        <w:t>(</w:t>
+      </w:r>
+      <w:proofErr w:type="spellStart"/>
+      <w:r>
+        <w:rPr>
+          <w:rFonts w:ascii="Franklin Gothic Book" w:hAnsi="Franklin Gothic Book"/>
+          <w:sz w:val="24"/>
+          <w:szCs w:val="24"/>
+        </w:rPr>
+        <w:t>e.target.value</w:t>
+      </w:r>
+      <w:proofErr w:type="spellEnd"/>
+      <w:r>
+        <w:rPr>
+          <w:rFonts w:ascii="Franklin Gothic Book" w:hAnsi="Franklin Gothic Book"/>
+          <w:sz w:val="24"/>
+          <w:szCs w:val="24"/>
+        </w:rPr>
+        <w:t xml:space="preserve">) } /&gt;   </w:t>
+      </w:r>
+      <w:proofErr w:type="spellStart"/>
+      <w:r>
+        <w:rPr>
+          <w:rFonts w:ascii="Franklin Gothic Book" w:hAnsi="Franklin Gothic Book"/>
+          <w:sz w:val="24"/>
+          <w:szCs w:val="24"/>
+        </w:rPr>
+        <w:t>setEmail</w:t>
+      </w:r>
+      <w:proofErr w:type="spellEnd"/>
+    </w:p>
+    <w:p>
+      <w:pPr>
+        <w:rPr>
+          <w:rFonts w:ascii="Franklin Gothic Book" w:hAnsi="Franklin Gothic Book"/>
+          <w:sz w:val="24"/>
+          <w:szCs w:val="24"/>
+        </w:rPr>
+      </w:pPr>
+    </w:p>
+    <w:p>
+      <w:pPr>
+        <w:rPr>
+          <w:rFonts w:ascii="Franklin Gothic Book" w:hAnsi="Franklin Gothic Book"/>
+          <w:sz w:val="24"/>
+          <w:szCs w:val="24"/>
+        </w:rPr>
+      </w:pPr>
+      <w:r>
+        <w:rPr>
+          <w:rFonts w:ascii="Franklin Gothic Book" w:hAnsi="Franklin Gothic Book"/>
+          <w:sz w:val="24"/>
+          <w:szCs w:val="24"/>
+          <w:highlight w:val="yellow"/>
+        </w:rPr>
+        <w:t>How to prevent the page reload on form submission</w:t>
+      </w:r>
+    </w:p>
+    <w:p>
+      <w:pPr>
+        <w:rPr>
+          <w:rFonts w:ascii="Franklin Gothic Book" w:hAnsi="Franklin Gothic Book"/>
+          <w:sz w:val="24"/>
+          <w:szCs w:val="24"/>
+        </w:rPr>
+      </w:pPr>
+      <w:r>
+        <w:rPr>
+          <w:rFonts w:ascii="Franklin Gothic Book" w:hAnsi="Franklin Gothic Book"/>
+          <w:sz w:val="24"/>
+          <w:szCs w:val="24"/>
+        </w:rPr>
+        <w:t xml:space="preserve">We must handle the submit event and call the </w:t>
+      </w:r>
+      <w:proofErr w:type="gramStart"/>
+      <w:r>
+        <w:rPr>
+          <w:rFonts w:ascii="Franklin Gothic Book" w:hAnsi="Franklin Gothic Book"/>
+          <w:sz w:val="24"/>
+          <w:szCs w:val="24"/>
+        </w:rPr>
+        <w:t>preventDefault(</w:t>
+      </w:r>
+      <w:proofErr w:type="gramEnd"/>
+      <w:r>
+        <w:rPr>
+          <w:rFonts w:ascii="Franklin Gothic Book" w:hAnsi="Franklin Gothic Book"/>
+          <w:sz w:val="24"/>
+          <w:szCs w:val="24"/>
+        </w:rPr>
+        <w:t>) function</w:t>
+      </w:r>
+    </w:p>
+    <w:p>
+      <w:pPr>
+        <w:rPr>
+          <w:rFonts w:ascii="Franklin Gothic Book" w:hAnsi="Franklin Gothic Book"/>
+          <w:sz w:val="24"/>
+          <w:szCs w:val="24"/>
+        </w:rPr>
+      </w:pPr>
+      <w:r>
+        <w:rPr>
+          <w:rFonts w:ascii="Franklin Gothic Book" w:hAnsi="Franklin Gothic Book"/>
+          <w:sz w:val="24"/>
+          <w:szCs w:val="24"/>
+        </w:rPr>
+        <w:t xml:space="preserve">let handleSubmit = (e) =&gt; { </w:t>
+      </w:r>
+      <w:r>
+        <w:rPr>
+          <w:rFonts w:ascii="Franklin Gothic Book" w:hAnsi="Franklin Gothic Book"/>
+          <w:sz w:val="24"/>
+          <w:szCs w:val="24"/>
+        </w:rPr>
+        <w:br/>
+        <w:t xml:space="preserve">   </w:t>
+      </w:r>
+      <w:proofErr w:type="spellStart"/>
+      <w:proofErr w:type="gramStart"/>
+      <w:r>
+        <w:rPr>
+          <w:rFonts w:ascii="Franklin Gothic Book" w:hAnsi="Franklin Gothic Book"/>
+          <w:sz w:val="24"/>
+          <w:szCs w:val="24"/>
+        </w:rPr>
+        <w:t>e.preventDefault</w:t>
+      </w:r>
+      <w:proofErr w:type="spellEnd"/>
+      <w:proofErr w:type="gramEnd"/>
+      <w:r>
+        <w:rPr>
+          <w:rFonts w:ascii="Franklin Gothic Book" w:hAnsi="Franklin Gothic Book"/>
+          <w:sz w:val="24"/>
+          <w:szCs w:val="24"/>
+        </w:rPr>
+        <w:t>();</w:t>
+      </w:r>
+      <w:r>
+        <w:rPr>
+          <w:rFonts w:ascii="Franklin Gothic Book" w:hAnsi="Franklin Gothic Book"/>
+          <w:sz w:val="24"/>
+          <w:szCs w:val="24"/>
+        </w:rPr>
+        <w:br/>
+        <w:t xml:space="preserve">   //submit the data to the server</w:t>
+      </w:r>
+      <w:r>
+        <w:rPr>
+          <w:rFonts w:ascii="Franklin Gothic Book" w:hAnsi="Franklin Gothic Book"/>
+          <w:sz w:val="24"/>
+          <w:szCs w:val="24"/>
+        </w:rPr>
+        <w:br/>
+        <w:t>}</w:t>
+      </w:r>
+    </w:p>
+    <w:p>
+      <w:pPr>
+        <w:rPr>
+          <w:rFonts w:ascii="Franklin Gothic Book" w:hAnsi="Franklin Gothic Book"/>
+          <w:sz w:val="24"/>
+          <w:szCs w:val="24"/>
+        </w:rPr>
+      </w:pPr>
+      <w:r>
+        <w:rPr>
+          <w:rFonts w:ascii="Franklin Gothic Book" w:hAnsi="Franklin Gothic Book"/>
+          <w:sz w:val="24"/>
+          <w:szCs w:val="24"/>
+        </w:rPr>
+        <w:drawing>
+          <wp:inline distT="0" distB="0" distL="0" distR="0" wp14:anchorId="7ACEF85B" wp14:editId="7B17F38F">
+            <wp:extent cx="5943600" cy="2625725"/>
+            <wp:effectExtent l="0" t="0" r="0" b="3175"/>
+            <wp:docPr id="881549534" name="Picture 1"/>
+            <wp:cNvGraphicFramePr>
+              <a:graphicFrameLocks xmlns:a="http://schemas.openxmlformats.org/drawingml/2006/main" noChangeAspect="1"/>
+            </wp:cNvGraphicFramePr>
+            <a:graphic xmlns:a="http://schemas.openxmlformats.org/drawingml/2006/main">
+              <a:graphicData uri="http://schemas.openxmlformats.org/drawingml/2006/picture">
+                <pic:pic xmlns:pic="http://schemas.openxmlformats.org/drawingml/2006/picture">
+                  <pic:nvPicPr>
+                    <pic:cNvPr id="881549534" name=""/>
+                    <pic:cNvPicPr/>
+                  </pic:nvPicPr>
+                  <pic:blipFill>
+                    <a:blip r:embed="rId47"/>
+                    <a:stretch>
+                      <a:fillRect/>
+                    </a:stretch>
+                  </pic:blipFill>
+                  <pic:spPr>
+                    <a:xfrm>
+                      <a:off x="0" y="0"/>
+                      <a:ext cx="5943600" cy="2625725"/>
+                    </a:xfrm>
+                    <a:prstGeom prst="rect">
+                      <a:avLst/>
+                    </a:prstGeom>
+                  </pic:spPr>
+                </pic:pic>
+              </a:graphicData>
+            </a:graphic>
+          </wp:inline>
+        </w:drawing>
+      </w:r>
+    </w:p>
+    <w:p>
+      <w:pPr>
+        <w:rPr>
+          <w:rFonts w:ascii="Franklin Gothic Book" w:hAnsi="Franklin Gothic Book"/>
+          <w:sz w:val="24"/>
+          <w:szCs w:val="24"/>
+        </w:rPr>
+      </w:pPr>
+      <w:r>
+        <w:rPr>
+          <w:rFonts w:ascii="Franklin Gothic Book" w:hAnsi="Franklin Gothic Book"/>
+          <w:sz w:val="24"/>
+          <w:szCs w:val="24"/>
+          <w:highlight w:val="yellow"/>
+        </w:rPr>
+        <w:lastRenderedPageBreak/>
+        <w:t>List &amp; Keys in React</w:t>
+      </w:r>
+    </w:p>
+    <w:p>
+      <w:pPr>
+        <w:rPr>
+          <w:rFonts w:ascii="Franklin Gothic Book" w:hAnsi="Franklin Gothic Book"/>
+          <w:sz w:val="24"/>
+          <w:szCs w:val="24"/>
+        </w:rPr>
+      </w:pPr>
+      <w:r>
+        <w:rPr>
+          <w:rFonts w:ascii="Franklin Gothic Book" w:hAnsi="Franklin Gothic Book"/>
+          <w:sz w:val="24"/>
+          <w:szCs w:val="24"/>
+        </w:rPr>
+        <w:t xml:space="preserve">List is an array of elements, you must iterate the List using </w:t>
+      </w:r>
+      <w:proofErr w:type="gramStart"/>
+      <w:r>
+        <w:rPr>
+          <w:rFonts w:ascii="Franklin Gothic Book" w:hAnsi="Franklin Gothic Book"/>
+          <w:sz w:val="24"/>
+          <w:szCs w:val="24"/>
+        </w:rPr>
+        <w:t>map(</w:t>
+      </w:r>
+      <w:proofErr w:type="gramEnd"/>
+      <w:r>
+        <w:rPr>
+          <w:rFonts w:ascii="Franklin Gothic Book" w:hAnsi="Franklin Gothic Book"/>
+          <w:sz w:val="24"/>
+          <w:szCs w:val="24"/>
+        </w:rPr>
+        <w:t>) function</w:t>
+      </w:r>
+    </w:p>
+    <w:p>
+      <w:pPr>
+        <w:rPr>
+          <w:rFonts w:ascii="Franklin Gothic Book" w:hAnsi="Franklin Gothic Book"/>
+          <w:sz w:val="24"/>
+          <w:szCs w:val="24"/>
+        </w:rPr>
+      </w:pPr>
+      <w:r>
+        <w:rPr>
+          <w:rFonts w:ascii="Franklin Gothic Book" w:hAnsi="Franklin Gothic Book"/>
+          <w:sz w:val="24"/>
+          <w:szCs w:val="24"/>
+        </w:rPr>
+        <w:t>let items = [‘twitter’, ‘</w:t>
+      </w:r>
+      <w:proofErr w:type="spellStart"/>
+      <w:r>
+        <w:rPr>
+          <w:rFonts w:ascii="Franklin Gothic Book" w:hAnsi="Franklin Gothic Book"/>
+          <w:sz w:val="24"/>
+          <w:szCs w:val="24"/>
+        </w:rPr>
+        <w:t>facebook</w:t>
+      </w:r>
+      <w:proofErr w:type="spellEnd"/>
+      <w:r>
+        <w:rPr>
+          <w:rFonts w:ascii="Franklin Gothic Book" w:hAnsi="Franklin Gothic Book"/>
+          <w:sz w:val="24"/>
+          <w:szCs w:val="24"/>
+        </w:rPr>
+        <w:t>’, ‘</w:t>
+      </w:r>
+      <w:proofErr w:type="spellStart"/>
+      <w:r>
+        <w:rPr>
+          <w:rFonts w:ascii="Franklin Gothic Book" w:hAnsi="Franklin Gothic Book"/>
+          <w:sz w:val="24"/>
+          <w:szCs w:val="24"/>
+        </w:rPr>
+        <w:t>instagram</w:t>
+      </w:r>
+      <w:proofErr w:type="spellEnd"/>
+      <w:r>
+        <w:rPr>
+          <w:rFonts w:ascii="Franklin Gothic Book" w:hAnsi="Franklin Gothic Book"/>
+          <w:sz w:val="24"/>
+          <w:szCs w:val="24"/>
+        </w:rPr>
+        <w:t>’];</w:t>
+      </w:r>
+    </w:p>
+    <w:p>
+      <w:pPr>
+        <w:rPr>
+          <w:rFonts w:ascii="Franklin Gothic Book" w:hAnsi="Franklin Gothic Book"/>
+          <w:sz w:val="24"/>
+          <w:szCs w:val="24"/>
+        </w:rPr>
+      </w:pPr>
+      <w:proofErr w:type="gramStart"/>
+      <w:r>
+        <w:rPr>
+          <w:rFonts w:ascii="Franklin Gothic Book" w:hAnsi="Franklin Gothic Book"/>
+          <w:sz w:val="24"/>
+          <w:szCs w:val="24"/>
+        </w:rPr>
+        <w:t>items.map( (</w:t>
+      </w:r>
+      <w:proofErr w:type="gramEnd"/>
+      <w:r>
+        <w:rPr>
+          <w:rFonts w:ascii="Franklin Gothic Book" w:hAnsi="Franklin Gothic Book"/>
+          <w:sz w:val="24"/>
+          <w:szCs w:val="24"/>
+        </w:rPr>
+        <w:t>value, index) =&gt; &lt;p key={index}&gt; { value }&lt;/p&gt; );</w:t>
+      </w:r>
+    </w:p>
+    <w:p>
+      <w:pPr>
+        <w:rPr>
+          <w:rFonts w:ascii="Franklin Gothic Book" w:hAnsi="Franklin Gothic Book"/>
+          <w:sz w:val="24"/>
+          <w:szCs w:val="24"/>
+        </w:rPr>
+      </w:pPr>
+      <w:r>
+        <w:rPr>
+          <w:rFonts w:ascii="Franklin Gothic Book" w:hAnsi="Franklin Gothic Book"/>
+          <w:sz w:val="24"/>
+          <w:szCs w:val="24"/>
+          <w:highlight w:val="yellow"/>
+        </w:rPr>
+        <w:t>Complex objects can also be iterated</w:t>
+      </w:r>
+    </w:p>
+    <w:p>
+      <w:pPr>
+        <w:rPr>
+          <w:rFonts w:ascii="Franklin Gothic Book" w:hAnsi="Franklin Gothic Book"/>
+          <w:sz w:val="24"/>
+          <w:szCs w:val="24"/>
+        </w:rPr>
+      </w:pPr>
+      <w:r>
+        <w:rPr>
+          <w:rFonts w:ascii="Franklin Gothic Book" w:hAnsi="Franklin Gothic Book"/>
+          <w:sz w:val="24"/>
+          <w:szCs w:val="24"/>
+        </w:rPr>
+        <w:t>let users = [ {</w:t>
+      </w:r>
+      <w:proofErr w:type="spellStart"/>
+      <w:r>
+        <w:rPr>
+          <w:rFonts w:ascii="Franklin Gothic Book" w:hAnsi="Franklin Gothic Book"/>
+          <w:sz w:val="24"/>
+          <w:szCs w:val="24"/>
+        </w:rPr>
+        <w:t>name</w:t>
+      </w:r>
+      <w:proofErr w:type="gramStart"/>
+      <w:r>
+        <w:rPr>
+          <w:rFonts w:ascii="Franklin Gothic Book" w:hAnsi="Franklin Gothic Book"/>
+          <w:sz w:val="24"/>
+          <w:szCs w:val="24"/>
+        </w:rPr>
+        <w:t>:”A</w:t>
+      </w:r>
+      <w:proofErr w:type="spellEnd"/>
+      <w:proofErr w:type="gramEnd"/>
+      <w:r>
+        <w:rPr>
+          <w:rFonts w:ascii="Franklin Gothic Book" w:hAnsi="Franklin Gothic Book"/>
+          <w:sz w:val="24"/>
+          <w:szCs w:val="24"/>
+        </w:rPr>
+        <w:t>”, age:25}, {</w:t>
+      </w:r>
+      <w:proofErr w:type="spellStart"/>
+      <w:r>
+        <w:rPr>
+          <w:rFonts w:ascii="Franklin Gothic Book" w:hAnsi="Franklin Gothic Book"/>
+          <w:sz w:val="24"/>
+          <w:szCs w:val="24"/>
+        </w:rPr>
+        <w:t>name:”B</w:t>
+      </w:r>
+      <w:proofErr w:type="spellEnd"/>
+      <w:r>
+        <w:rPr>
+          <w:rFonts w:ascii="Franklin Gothic Book" w:hAnsi="Franklin Gothic Book"/>
+          <w:sz w:val="24"/>
+          <w:szCs w:val="24"/>
+        </w:rPr>
+        <w:t>”, age:26} ] ;</w:t>
+      </w:r>
+    </w:p>
+    <w:p>
+      <w:pPr>
+        <w:rPr>
+          <w:rFonts w:ascii="Franklin Gothic Book" w:hAnsi="Franklin Gothic Book"/>
+          <w:sz w:val="24"/>
+          <w:szCs w:val="24"/>
+        </w:rPr>
+      </w:pPr>
+      <w:proofErr w:type="spellStart"/>
+      <w:proofErr w:type="gramStart"/>
+      <w:r>
+        <w:rPr>
+          <w:rFonts w:ascii="Franklin Gothic Book" w:hAnsi="Franklin Gothic Book"/>
+          <w:sz w:val="24"/>
+          <w:szCs w:val="24"/>
+        </w:rPr>
+        <w:t>users.map</w:t>
+      </w:r>
+      <w:proofErr w:type="spellEnd"/>
+      <w:r>
+        <w:rPr>
+          <w:rFonts w:ascii="Franklin Gothic Book" w:hAnsi="Franklin Gothic Book"/>
+          <w:sz w:val="24"/>
+          <w:szCs w:val="24"/>
+        </w:rPr>
+        <w:t>( (</w:t>
+      </w:r>
+      <w:proofErr w:type="gramEnd"/>
+      <w:r>
+        <w:rPr>
+          <w:rFonts w:ascii="Franklin Gothic Book" w:hAnsi="Franklin Gothic Book"/>
+          <w:sz w:val="24"/>
+          <w:szCs w:val="24"/>
+        </w:rPr>
+        <w:t>value, index) =&gt; &lt;tr&gt;&lt;td&gt;{value.name}&lt;/td&gt;&lt;td&gt;{</w:t>
+      </w:r>
+      <w:proofErr w:type="spellStart"/>
+      <w:r>
+        <w:rPr>
+          <w:rFonts w:ascii="Franklin Gothic Book" w:hAnsi="Franklin Gothic Book"/>
+          <w:sz w:val="24"/>
+          <w:szCs w:val="24"/>
+        </w:rPr>
+        <w:t>value.age</w:t>
+      </w:r>
+      <w:proofErr w:type="spellEnd"/>
+      <w:r>
+        <w:rPr>
+          <w:rFonts w:ascii="Franklin Gothic Book" w:hAnsi="Franklin Gothic Book"/>
+          <w:sz w:val="24"/>
+          <w:szCs w:val="24"/>
+        </w:rPr>
+        <w:t>}&lt;/td&gt;&lt;/tr&gt; )</w:t>
+      </w:r>
+    </w:p>
+    <w:p>
+      <w:pPr>
+        <w:rPr>
+          <w:rFonts w:ascii="Franklin Gothic Book" w:hAnsi="Franklin Gothic Book"/>
+          <w:sz w:val="24"/>
+          <w:szCs w:val="24"/>
+        </w:rPr>
+      </w:pPr>
+    </w:p>
+    <w:p>
+      <w:pPr>
+        <w:rPr>
+          <w:rFonts w:ascii="Franklin Gothic Book" w:hAnsi="Franklin Gothic Book"/>
+          <w:sz w:val="24"/>
+          <w:szCs w:val="24"/>
+        </w:rPr>
+      </w:pPr>
+      <w:proofErr w:type="spellStart"/>
+      <w:r>
+        <w:rPr>
+          <w:rFonts w:ascii="Franklin Gothic Book" w:hAnsi="Franklin Gothic Book"/>
+          <w:sz w:val="24"/>
+          <w:szCs w:val="24"/>
+          <w:highlight w:val="yellow"/>
+        </w:rPr>
+        <w:t>Profiles.jsx</w:t>
+      </w:r>
+      <w:proofErr w:type="spellEnd"/>
+    </w:p>
+    <w:p>
+      <w:pPr>
+        <w:rPr>
+          <w:rFonts w:ascii="Franklin Gothic Book" w:hAnsi="Franklin Gothic Book"/>
+          <w:sz w:val="24"/>
+          <w:szCs w:val="24"/>
+        </w:rPr>
+      </w:pPr>
+      <w:r>
+        <w:rPr>
+          <w:rFonts w:ascii="Franklin Gothic Book" w:hAnsi="Franklin Gothic Book"/>
+          <w:sz w:val="24"/>
+          <w:szCs w:val="24"/>
+        </w:rPr>
+        <w:drawing>
+          <wp:inline distT="0" distB="0" distL="0" distR="0" wp14:anchorId="1B8E9F1B" wp14:editId="7D0A6287">
+            <wp:extent cx="5943600" cy="761365"/>
+            <wp:effectExtent l="0" t="0" r="0" b="635"/>
+            <wp:docPr id="1745184506" name="Picture 1"/>
+            <wp:cNvGraphicFramePr>
+              <a:graphicFrameLocks xmlns:a="http://schemas.openxmlformats.org/drawingml/2006/main" noChangeAspect="1"/>
+            </wp:cNvGraphicFramePr>
+            <a:graphic xmlns:a="http://schemas.openxmlformats.org/drawingml/2006/main">
+              <a:graphicData uri="http://schemas.openxmlformats.org/drawingml/2006/picture">
+                <pic:pic xmlns:pic="http://schemas.openxmlformats.org/drawingml/2006/picture">
+                  <pic:nvPicPr>
+                    <pic:cNvPr id="1745184506" name=""/>
+                    <pic:cNvPicPr/>
+                  </pic:nvPicPr>
+                  <pic:blipFill>
+                    <a:blip r:embed="rId48"/>
+                    <a:stretch>
+                      <a:fillRect/>
+                    </a:stretch>
+                  </pic:blipFill>
+                  <pic:spPr>
+                    <a:xfrm>
+                      <a:off x="0" y="0"/>
+                      <a:ext cx="5943600" cy="761365"/>
+                    </a:xfrm>
+                    <a:prstGeom prst="rect">
+                      <a:avLst/>
+                    </a:prstGeom>
+                  </pic:spPr>
+                </pic:pic>
+              </a:graphicData>
+            </a:graphic>
+          </wp:inline>
+        </w:drawing>
+      </w:r>
+    </w:p>
+    <w:p>
+      <w:pPr>
+        <w:rPr>
+          <w:rFonts w:ascii="Franklin Gothic Book" w:hAnsi="Franklin Gothic Book"/>
+          <w:sz w:val="24"/>
+          <w:szCs w:val="24"/>
+        </w:rPr>
+      </w:pPr>
+      <w:r>
+        <w:rPr>
+          <w:rFonts w:ascii="Franklin Gothic Book" w:hAnsi="Franklin Gothic Book"/>
+          <w:sz w:val="24"/>
+          <w:szCs w:val="24"/>
+        </w:rPr>
+        <w:drawing>
+          <wp:inline distT="0" distB="0" distL="0" distR="0" wp14:anchorId="7555DE3C" wp14:editId="78F664E4">
+            <wp:extent cx="5943600" cy="812165"/>
+            <wp:effectExtent l="0" t="0" r="0" b="6985"/>
+            <wp:docPr id="68039992" name="Picture 1"/>
+            <wp:cNvGraphicFramePr>
+              <a:graphicFrameLocks xmlns:a="http://schemas.openxmlformats.org/drawingml/2006/main" noChangeAspect="1"/>
+            </wp:cNvGraphicFramePr>
+            <a:graphic xmlns:a="http://schemas.openxmlformats.org/drawingml/2006/main">
+              <a:graphicData uri="http://schemas.openxmlformats.org/drawingml/2006/picture">
+                <pic:pic xmlns:pic="http://schemas.openxmlformats.org/drawingml/2006/picture">
+                  <pic:nvPicPr>
+                    <pic:cNvPr id="68039992" name=""/>
+                    <pic:cNvPicPr/>
+                  </pic:nvPicPr>
+                  <pic:blipFill>
+                    <a:blip r:embed="rId49"/>
+                    <a:stretch>
+                      <a:fillRect/>
+                    </a:stretch>
+                  </pic:blipFill>
+                  <pic:spPr>
+                    <a:xfrm>
+                      <a:off x="0" y="0"/>
+                      <a:ext cx="5943600" cy="812165"/>
+                    </a:xfrm>
+                    <a:prstGeom prst="rect">
+                      <a:avLst/>
+                    </a:prstGeom>
+                  </pic:spPr>
+                </pic:pic>
+              </a:graphicData>
+            </a:graphic>
+          </wp:inline>
+        </w:drawing>
+      </w:r>
+    </w:p>
+    <w:p>
+      <w:pPr>
+        <w:rPr>
+          <w:rFonts w:ascii="Franklin Gothic Book" w:hAnsi="Franklin Gothic Book"/>
+          <w:sz w:val="24"/>
+          <w:szCs w:val="24"/>
+        </w:rPr>
+      </w:pPr>
+      <w:r>
+        <w:rPr>
+          <w:rFonts w:ascii="Franklin Gothic Book" w:hAnsi="Franklin Gothic Book"/>
+          <w:sz w:val="24"/>
+          <w:szCs w:val="24"/>
+          <w:highlight w:val="yellow"/>
+        </w:rPr>
+        <w:t>Creating View Contacts to display name, phone</w:t>
+      </w:r>
+      <w:r>
+        <w:rPr>
+          <w:rFonts w:ascii="Franklin Gothic Book" w:hAnsi="Franklin Gothic Book"/>
+          <w:sz w:val="24"/>
+          <w:szCs w:val="24"/>
+        </w:rPr>
+        <w:t xml:space="preserve"> </w:t>
+      </w:r>
+    </w:p>
+    <w:p>
+      <w:pPr>
+        <w:rPr>
+          <w:rFonts w:ascii="Franklin Gothic Book" w:hAnsi="Franklin Gothic Book"/>
+          <w:sz w:val="24"/>
+          <w:szCs w:val="24"/>
+        </w:rPr>
+      </w:pPr>
+      <w:r>
+        <w:rPr>
+          <w:rFonts w:ascii="Franklin Gothic Book" w:hAnsi="Franklin Gothic Book"/>
+          <w:sz w:val="24"/>
+          <w:szCs w:val="24"/>
+        </w:rPr>
+        <w:drawing>
+          <wp:inline distT="0" distB="0" distL="0" distR="0" wp14:anchorId="14B59172" wp14:editId="53FEAEB6">
+            <wp:extent cx="5943600" cy="3119755"/>
+            <wp:effectExtent l="0" t="0" r="0" b="4445"/>
+            <wp:docPr id="454076501" name="Picture 1"/>
+            <wp:cNvGraphicFramePr>
+              <a:graphicFrameLocks xmlns:a="http://schemas.openxmlformats.org/drawingml/2006/main" noChangeAspect="1"/>
+            </wp:cNvGraphicFramePr>
+            <a:graphic xmlns:a="http://schemas.openxmlformats.org/drawingml/2006/main">
+              <a:graphicData uri="http://schemas.openxmlformats.org/drawingml/2006/picture">
+                <pic:pic xmlns:pic="http://schemas.openxmlformats.org/drawingml/2006/picture">
+                  <pic:nvPicPr>
+                    <pic:cNvPr id="454076501" name=""/>
+                    <pic:cNvPicPr/>
+                  </pic:nvPicPr>
+                  <pic:blipFill>
+                    <a:blip r:embed="rId50"/>
+                    <a:stretch>
+                      <a:fillRect/>
+                    </a:stretch>
+                  </pic:blipFill>
+                  <pic:spPr>
+                    <a:xfrm>
+                      <a:off x="0" y="0"/>
+                      <a:ext cx="5943600" cy="3119755"/>
+                    </a:xfrm>
+                    <a:prstGeom prst="rect">
+                      <a:avLst/>
+                    </a:prstGeom>
+                  </pic:spPr>
+                </pic:pic>
+              </a:graphicData>
+            </a:graphic>
+          </wp:inline>
+        </w:drawing>
+      </w:r>
+    </w:p>
+    <w:p>
+      <w:pPr>
+        <w:rPr>
+          <w:rFonts w:ascii="Franklin Gothic Book" w:hAnsi="Franklin Gothic Book"/>
+          <w:sz w:val="24"/>
+          <w:szCs w:val="24"/>
+        </w:rPr>
+      </w:pPr>
+      <w:r>
+        <w:rPr>
+          <w:rFonts w:ascii="Franklin Gothic Book" w:hAnsi="Franklin Gothic Book"/>
+          <w:sz w:val="24"/>
+          <w:szCs w:val="24"/>
+        </w:rPr>
+        <w:lastRenderedPageBreak/>
+        <w:drawing>
+          <wp:inline distT="0" distB="0" distL="0" distR="0" wp14:anchorId="11B34B51" wp14:editId="13464E89">
+            <wp:extent cx="5943600" cy="4022090"/>
+            <wp:effectExtent l="0" t="0" r="0" b="0"/>
+            <wp:docPr id="92355272" name="Picture 1"/>
+            <wp:cNvGraphicFramePr>
+              <a:graphicFrameLocks xmlns:a="http://schemas.openxmlformats.org/drawingml/2006/main" noChangeAspect="1"/>
+            </wp:cNvGraphicFramePr>
+            <a:graphic xmlns:a="http://schemas.openxmlformats.org/drawingml/2006/main">
+              <a:graphicData uri="http://schemas.openxmlformats.org/drawingml/2006/picture">
+                <pic:pic xmlns:pic="http://schemas.openxmlformats.org/drawingml/2006/picture">
+                  <pic:nvPicPr>
+                    <pic:cNvPr id="92355272" name=""/>
+                    <pic:cNvPicPr/>
+                  </pic:nvPicPr>
+                  <pic:blipFill>
+                    <a:blip r:embed="rId51"/>
+                    <a:stretch>
+                      <a:fillRect/>
+                    </a:stretch>
+                  </pic:blipFill>
+                  <pic:spPr>
+                    <a:xfrm>
+                      <a:off x="0" y="0"/>
+                      <a:ext cx="5943600" cy="4022090"/>
+                    </a:xfrm>
+                    <a:prstGeom prst="rect">
+                      <a:avLst/>
+                    </a:prstGeom>
+                  </pic:spPr>
+                </pic:pic>
+              </a:graphicData>
+            </a:graphic>
+          </wp:inline>
+        </w:drawing>
+      </w:r>
+      <w:r>
+        <w:rPr>
+          <w:rFonts w:ascii="Franklin Gothic Book" w:hAnsi="Franklin Gothic Book"/>
+          <w:sz w:val="24"/>
+          <w:szCs w:val="24"/>
+        </w:rPr>
+        <w:drawing>
+          <wp:inline distT="0" distB="0" distL="0" distR="0" wp14:anchorId="324161FB" wp14:editId="6DBA6C78">
+            <wp:extent cx="5943600" cy="2477135"/>
+            <wp:effectExtent l="0" t="0" r="0" b="0"/>
+            <wp:docPr id="1635984908" name="Picture 1"/>
+            <wp:cNvGraphicFramePr>
+              <a:graphicFrameLocks xmlns:a="http://schemas.openxmlformats.org/drawingml/2006/main" noChangeAspect="1"/>
+            </wp:cNvGraphicFramePr>
+            <a:graphic xmlns:a="http://schemas.openxmlformats.org/drawingml/2006/main">
+              <a:graphicData uri="http://schemas.openxmlformats.org/drawingml/2006/picture">
+                <pic:pic xmlns:pic="http://schemas.openxmlformats.org/drawingml/2006/picture">
+                  <pic:nvPicPr>
+                    <pic:cNvPr id="1635984908" name=""/>
+                    <pic:cNvPicPr/>
+                  </pic:nvPicPr>
+                  <pic:blipFill>
+                    <a:blip r:embed="rId52"/>
+                    <a:stretch>
+                      <a:fillRect/>
+                    </a:stretch>
+                  </pic:blipFill>
+                  <pic:spPr>
+                    <a:xfrm>
+                      <a:off x="0" y="0"/>
+                      <a:ext cx="5943600" cy="2477135"/>
+                    </a:xfrm>
+                    <a:prstGeom prst="rect">
+                      <a:avLst/>
+                    </a:prstGeom>
+                  </pic:spPr>
+                </pic:pic>
+              </a:graphicData>
+            </a:graphic>
+          </wp:inline>
+        </w:drawing>
+      </w:r>
+    </w:p>
+    <w:p>
+      <w:pPr>
+        <w:rPr>
+          <w:rFonts w:ascii="Franklin Gothic Book" w:hAnsi="Franklin Gothic Book"/>
+          <w:sz w:val="24"/>
+          <w:szCs w:val="24"/>
+          <w:highlight w:val="yellow"/>
+        </w:rPr>
+      </w:pPr>
+    </w:p>
+    <w:p>
+      <w:pPr>
+        <w:rPr>
+          <w:rFonts w:ascii="Franklin Gothic Book" w:hAnsi="Franklin Gothic Book"/>
+          <w:sz w:val="24"/>
+          <w:szCs w:val="24"/>
+          <w:highlight w:val="yellow"/>
+        </w:rPr>
+      </w:pPr>
+    </w:p>
+    <w:p>
+      <w:pPr>
+        <w:rPr>
+          <w:rFonts w:ascii="Franklin Gothic Book" w:hAnsi="Franklin Gothic Book"/>
+          <w:sz w:val="24"/>
+          <w:szCs w:val="24"/>
+          <w:highlight w:val="yellow"/>
+        </w:rPr>
+      </w:pPr>
+    </w:p>
+    <w:p>
+      <w:pPr>
+        <w:rPr>
+          <w:rFonts w:ascii="Franklin Gothic Book" w:hAnsi="Franklin Gothic Book"/>
+          <w:sz w:val="24"/>
+          <w:szCs w:val="24"/>
+          <w:highlight w:val="yellow"/>
+        </w:rPr>
+      </w:pPr>
+    </w:p>
+    <w:p>
+      <w:pPr>
+        <w:rPr>
+          <w:rFonts w:ascii="Franklin Gothic Book" w:hAnsi="Franklin Gothic Book"/>
+          <w:sz w:val="24"/>
+          <w:szCs w:val="24"/>
+          <w:highlight w:val="yellow"/>
+        </w:rPr>
+      </w:pPr>
+    </w:p>
+    <w:p>
+      <w:pPr>
+        <w:rPr>
+          <w:rFonts w:ascii="Franklin Gothic Book" w:hAnsi="Franklin Gothic Book"/>
+          <w:sz w:val="24"/>
+          <w:szCs w:val="24"/>
+        </w:rPr>
+      </w:pPr>
+      <w:r>
+        <w:rPr>
+          <w:rFonts w:ascii="Franklin Gothic Book" w:hAnsi="Franklin Gothic Book"/>
+          <w:sz w:val="24"/>
+          <w:szCs w:val="24"/>
+          <w:highlight w:val="yellow"/>
+        </w:rPr>
+        <w:lastRenderedPageBreak/>
+        <w:t>React Router DOM</w:t>
+      </w:r>
+    </w:p>
+    <w:p>
+      <w:pPr>
+        <w:rPr>
+          <w:rFonts w:ascii="Franklin Gothic Book" w:hAnsi="Franklin Gothic Book"/>
+          <w:sz w:val="24"/>
+          <w:szCs w:val="24"/>
+        </w:rPr>
+      </w:pPr>
+      <w:r>
+        <w:rPr>
+          <w:rFonts w:ascii="Franklin Gothic Book" w:hAnsi="Franklin Gothic Book"/>
+          <w:sz w:val="24"/>
+          <w:szCs w:val="24"/>
+        </w:rPr>
+        <w:t>It is used to navigate from one component to another component, it is a 3</w:t>
+      </w:r>
+      <w:r>
+        <w:rPr>
+          <w:rFonts w:ascii="Franklin Gothic Book" w:hAnsi="Franklin Gothic Book"/>
+          <w:sz w:val="24"/>
+          <w:szCs w:val="24"/>
+          <w:vertAlign w:val="superscript"/>
+        </w:rPr>
+        <w:t>rd</w:t>
+      </w:r>
+      <w:r>
+        <w:rPr>
+          <w:rFonts w:ascii="Franklin Gothic Book" w:hAnsi="Franklin Gothic Book"/>
+          <w:sz w:val="24"/>
+          <w:szCs w:val="24"/>
+        </w:rPr>
+        <w:t xml:space="preserve"> party library which we must download using </w:t>
+      </w:r>
+      <w:r>
+        <w:rPr>
+          <w:rFonts w:ascii="Franklin Gothic Book" w:hAnsi="Franklin Gothic Book"/>
+          <w:sz w:val="24"/>
+          <w:szCs w:val="24"/>
+          <w:highlight w:val="yellow"/>
+        </w:rPr>
+        <w:t>npm install react-router-dom</w:t>
+      </w:r>
+    </w:p>
+    <w:p>
+      <w:pPr>
+        <w:rPr>
+          <w:rFonts w:ascii="Franklin Gothic Book" w:hAnsi="Franklin Gothic Book"/>
+          <w:sz w:val="24"/>
+          <w:szCs w:val="24"/>
+        </w:rPr>
+      </w:pPr>
+      <w:r>
+        <w:rPr>
+          <w:rFonts w:ascii="Franklin Gothic Book" w:hAnsi="Franklin Gothic Book"/>
+          <w:sz w:val="24"/>
+          <w:szCs w:val="24"/>
+        </w:rPr>
+        <w:t>This library gives us some components &amp; hooks that helps you to navigate and also extract the data while navigating, which are</w:t>
+      </w:r>
+    </w:p>
+    <w:p>
+      <w:pPr>
+        <w:pStyle w:val="ListParagraph"/>
+        <w:numPr>
+          <w:ilvl w:val="0"/>
+          <w:numId w:val="16"/>
+        </w:numPr>
+        <w:rPr>
+          <w:rFonts w:ascii="Franklin Gothic Book" w:hAnsi="Franklin Gothic Book"/>
+          <w:sz w:val="24"/>
+          <w:szCs w:val="24"/>
+        </w:rPr>
+      </w:pPr>
+      <w:r>
+        <w:rPr>
+          <w:rFonts w:ascii="Franklin Gothic Book" w:hAnsi="Franklin Gothic Book"/>
+          <w:sz w:val="24"/>
+          <w:szCs w:val="24"/>
+        </w:rPr>
+        <w:t>&lt;BrowserRouter&gt;</w:t>
+      </w:r>
+    </w:p>
+    <w:p>
+      <w:pPr>
+        <w:pStyle w:val="ListParagraph"/>
+        <w:numPr>
+          <w:ilvl w:val="0"/>
+          <w:numId w:val="16"/>
+        </w:numPr>
+        <w:rPr>
+          <w:rFonts w:ascii="Franklin Gothic Book" w:hAnsi="Franklin Gothic Book"/>
+          <w:sz w:val="24"/>
+          <w:szCs w:val="24"/>
+        </w:rPr>
+      </w:pPr>
+      <w:r>
+        <w:rPr>
+          <w:rFonts w:ascii="Franklin Gothic Book" w:hAnsi="Franklin Gothic Book"/>
+          <w:sz w:val="24"/>
+          <w:szCs w:val="24"/>
+        </w:rPr>
+        <w:t>&lt;Link&gt;</w:t>
+      </w:r>
+    </w:p>
+    <w:p>
+      <w:pPr>
+        <w:pStyle w:val="ListParagraph"/>
+        <w:numPr>
+          <w:ilvl w:val="0"/>
+          <w:numId w:val="16"/>
+        </w:numPr>
+        <w:rPr>
+          <w:rFonts w:ascii="Franklin Gothic Book" w:hAnsi="Franklin Gothic Book"/>
+          <w:sz w:val="24"/>
+          <w:szCs w:val="24"/>
+        </w:rPr>
+      </w:pPr>
+      <w:r>
+        <w:rPr>
+          <w:rFonts w:ascii="Franklin Gothic Book" w:hAnsi="Franklin Gothic Book"/>
+          <w:sz w:val="24"/>
+          <w:szCs w:val="24"/>
+        </w:rPr>
+        <w:t>&lt;Routes&gt;</w:t>
+      </w:r>
+    </w:p>
+    <w:p>
+      <w:pPr>
+        <w:pStyle w:val="ListParagraph"/>
+        <w:numPr>
+          <w:ilvl w:val="0"/>
+          <w:numId w:val="16"/>
+        </w:numPr>
+        <w:rPr>
+          <w:rFonts w:ascii="Franklin Gothic Book" w:hAnsi="Franklin Gothic Book"/>
+          <w:sz w:val="24"/>
+          <w:szCs w:val="24"/>
+        </w:rPr>
+      </w:pPr>
+      <w:r>
+        <w:rPr>
+          <w:rFonts w:ascii="Franklin Gothic Book" w:hAnsi="Franklin Gothic Book"/>
+          <w:sz w:val="24"/>
+          <w:szCs w:val="24"/>
+        </w:rPr>
+        <w:t>&lt;Route&gt;</w:t>
+      </w:r>
+    </w:p>
+    <w:p>
+      <w:pPr>
+        <w:pStyle w:val="ListParagraph"/>
+        <w:numPr>
+          <w:ilvl w:val="0"/>
+          <w:numId w:val="16"/>
+        </w:numPr>
+        <w:rPr>
+          <w:rFonts w:ascii="Franklin Gothic Book" w:hAnsi="Franklin Gothic Book"/>
+          <w:sz w:val="24"/>
+          <w:szCs w:val="24"/>
+        </w:rPr>
+      </w:pPr>
+      <w:proofErr w:type="gramStart"/>
+      <w:r>
+        <w:rPr>
+          <w:rFonts w:ascii="Franklin Gothic Book" w:hAnsi="Franklin Gothic Book"/>
+          <w:sz w:val="24"/>
+          <w:szCs w:val="24"/>
+        </w:rPr>
+        <w:t>useNavigate(</w:t>
+      </w:r>
+      <w:proofErr w:type="gramEnd"/>
+      <w:r>
+        <w:rPr>
+          <w:rFonts w:ascii="Franklin Gothic Book" w:hAnsi="Franklin Gothic Book"/>
+          <w:sz w:val="24"/>
+          <w:szCs w:val="24"/>
+        </w:rPr>
+        <w:t>)</w:t>
+      </w:r>
+    </w:p>
+    <w:p>
+      <w:pPr>
+        <w:pStyle w:val="ListParagraph"/>
+        <w:numPr>
+          <w:ilvl w:val="0"/>
+          <w:numId w:val="16"/>
+        </w:numPr>
+        <w:rPr>
+          <w:rFonts w:ascii="Franklin Gothic Book" w:hAnsi="Franklin Gothic Book"/>
+          <w:sz w:val="24"/>
+          <w:szCs w:val="24"/>
+        </w:rPr>
+      </w:pPr>
+      <w:proofErr w:type="gramStart"/>
+      <w:r>
+        <w:rPr>
+          <w:rFonts w:ascii="Franklin Gothic Book" w:hAnsi="Franklin Gothic Book"/>
+          <w:sz w:val="24"/>
+          <w:szCs w:val="24"/>
+        </w:rPr>
+        <w:t>useParams(</w:t>
+      </w:r>
+      <w:proofErr w:type="gramEnd"/>
+      <w:r>
+        <w:rPr>
+          <w:rFonts w:ascii="Franklin Gothic Book" w:hAnsi="Franklin Gothic Book"/>
+          <w:sz w:val="24"/>
+          <w:szCs w:val="24"/>
+        </w:rPr>
+        <w:t>)</w:t>
+      </w:r>
+    </w:p>
+    <w:p>
+      <w:pPr>
+        <w:rPr>
+          <w:rFonts w:ascii="Franklin Gothic Book" w:hAnsi="Franklin Gothic Book"/>
+          <w:sz w:val="24"/>
+          <w:szCs w:val="24"/>
+        </w:rPr>
+      </w:pPr>
+      <w:r>
+        <w:rPr>
+          <w:rFonts w:ascii="Franklin Gothic Book" w:hAnsi="Franklin Gothic Book"/>
+          <w:sz w:val="24"/>
+          <w:szCs w:val="24"/>
+          <w:highlight w:val="yellow"/>
+        </w:rPr>
+        <w:t>&lt;BrowserRouter&gt;:</w:t>
+      </w:r>
+      <w:r>
+        <w:rPr>
+          <w:rFonts w:ascii="Franklin Gothic Book" w:hAnsi="Franklin Gothic Book"/>
+          <w:sz w:val="24"/>
+          <w:szCs w:val="24"/>
+        </w:rPr>
+        <w:t xml:space="preserve"> This is a component that helps to load the component without loading the entire page, we must keep all the components inside this.</w:t>
+      </w:r>
+    </w:p>
+    <w:p>
+      <w:pPr>
+        <w:rPr>
+          <w:rFonts w:ascii="Franklin Gothic Book" w:hAnsi="Franklin Gothic Book"/>
+          <w:sz w:val="24"/>
+          <w:szCs w:val="24"/>
+        </w:rPr>
+      </w:pPr>
+      <w:r>
+        <w:rPr>
+          <w:rFonts w:ascii="Franklin Gothic Book" w:hAnsi="Franklin Gothic Book"/>
+          <w:sz w:val="24"/>
+          <w:szCs w:val="24"/>
+        </w:rPr>
+        <w:t>i.e., &lt;Brow</w:t>
+      </w:r>
+      <w:r>
+        <w:rPr>
+          <w:rFonts w:ascii="Franklin Gothic Book" w:hAnsi="Franklin Gothic Book"/>
+          <w:sz w:val="24"/>
+          <w:szCs w:val="24"/>
+        </w:rPr>
+        <w:t>s</w:t>
+      </w:r>
+      <w:r>
+        <w:rPr>
+          <w:rFonts w:ascii="Franklin Gothic Book" w:hAnsi="Franklin Gothic Book"/>
+          <w:sz w:val="24"/>
+          <w:szCs w:val="24"/>
+        </w:rPr>
+        <w:t xml:space="preserve">erRouter&gt; </w:t>
+      </w:r>
+      <w:r>
+        <w:rPr>
+          <w:rFonts w:ascii="Franklin Gothic Book" w:hAnsi="Franklin Gothic Book"/>
+          <w:sz w:val="24"/>
+          <w:szCs w:val="24"/>
+        </w:rPr>
+        <w:br/>
+        <w:t xml:space="preserve">            &lt;App /&gt; </w:t>
+      </w:r>
+      <w:r>
+        <w:rPr>
+          <w:rFonts w:ascii="Franklin Gothic Book" w:hAnsi="Franklin Gothic Book"/>
+          <w:sz w:val="24"/>
+          <w:szCs w:val="24"/>
+        </w:rPr>
+        <w:br/>
+        <w:t xml:space="preserve">    &lt;/BrowserRouter&gt;</w:t>
+      </w:r>
+    </w:p>
+    <w:p>
+      <w:pPr>
+        <w:rPr>
+          <w:rFonts w:ascii="Franklin Gothic Book" w:hAnsi="Franklin Gothic Book"/>
+          <w:sz w:val="24"/>
+          <w:szCs w:val="24"/>
+        </w:rPr>
+      </w:pPr>
+      <w:r>
+        <w:rPr>
+          <w:rFonts w:ascii="Franklin Gothic Book" w:hAnsi="Franklin Gothic Book"/>
+          <w:sz w:val="24"/>
+          <w:szCs w:val="24"/>
+          <w:highlight w:val="yellow"/>
+        </w:rPr>
+        <w:t>&lt;Link&gt;:</w:t>
+      </w:r>
+      <w:r>
+        <w:rPr>
+          <w:rFonts w:ascii="Franklin Gothic Book" w:hAnsi="Franklin Gothic Book"/>
+          <w:sz w:val="24"/>
+          <w:szCs w:val="24"/>
+        </w:rPr>
+        <w:t xml:space="preserve"> This is used to create hyper links just like &lt;a</w:t>
+      </w:r>
+      <w:proofErr w:type="gramStart"/>
+      <w:r>
+        <w:rPr>
+          <w:rFonts w:ascii="Franklin Gothic Book" w:hAnsi="Franklin Gothic Book"/>
+          <w:sz w:val="24"/>
+          <w:szCs w:val="24"/>
+        </w:rPr>
+        <w:t>&gt; ,</w:t>
+      </w:r>
+      <w:proofErr w:type="gramEnd"/>
+      <w:r>
+        <w:rPr>
+          <w:rFonts w:ascii="Franklin Gothic Book" w:hAnsi="Franklin Gothic Book"/>
+          <w:sz w:val="24"/>
+          <w:szCs w:val="24"/>
+        </w:rPr>
+        <w:t xml:space="preserve"> &lt;Link&gt; passes the url to the BrowserRouter so that it can map the component based on the url</w:t>
+      </w:r>
+    </w:p>
+    <w:p>
+      <w:pPr>
+        <w:rPr>
+          <w:rFonts w:ascii="Franklin Gothic Book" w:hAnsi="Franklin Gothic Book"/>
+          <w:sz w:val="24"/>
+          <w:szCs w:val="24"/>
+        </w:rPr>
+      </w:pPr>
+      <w:r>
+        <w:rPr>
+          <w:rFonts w:ascii="Franklin Gothic Book" w:hAnsi="Franklin Gothic Book"/>
+          <w:sz w:val="24"/>
+          <w:szCs w:val="24"/>
+        </w:rPr>
+        <w:t>i.e., &lt;Link to = “/url”&gt;</w:t>
+      </w:r>
+      <w:proofErr w:type="spellStart"/>
+      <w:r>
+        <w:rPr>
+          <w:rFonts w:ascii="Franklin Gothic Book" w:hAnsi="Franklin Gothic Book"/>
+          <w:sz w:val="24"/>
+          <w:szCs w:val="24"/>
+        </w:rPr>
+        <w:t>LinkName</w:t>
+      </w:r>
+      <w:proofErr w:type="spellEnd"/>
+      <w:r>
+        <w:rPr>
+          <w:rFonts w:ascii="Franklin Gothic Book" w:hAnsi="Franklin Gothic Book"/>
+          <w:sz w:val="24"/>
+          <w:szCs w:val="24"/>
+        </w:rPr>
+        <w:t>&lt;/Link&gt;</w:t>
+      </w:r>
+    </w:p>
+    <w:p>
+      <w:pPr>
+        <w:rPr>
+          <w:rFonts w:ascii="Franklin Gothic Book" w:hAnsi="Franklin Gothic Book"/>
+          <w:sz w:val="24"/>
+          <w:szCs w:val="24"/>
+        </w:rPr>
+      </w:pPr>
+      <w:r>
+        <w:rPr>
+          <w:rFonts w:ascii="Franklin Gothic Book" w:hAnsi="Franklin Gothic Book"/>
+          <w:sz w:val="24"/>
+          <w:szCs w:val="24"/>
+        </w:rPr>
+        <w:t xml:space="preserve">Routes &amp; Route: These are used together, Routes keeps multiple Route, it loads any one Route based on the url, Route will have the configuration of url mapped to the component </w:t>
+      </w:r>
+    </w:p>
+    <w:p>
+      <w:pPr>
+        <w:rPr>
+          <w:rFonts w:ascii="Franklin Gothic Book" w:hAnsi="Franklin Gothic Book"/>
+          <w:sz w:val="24"/>
+          <w:szCs w:val="24"/>
+        </w:rPr>
+      </w:pPr>
+      <w:r>
+        <w:rPr>
+          <w:rFonts w:ascii="Franklin Gothic Book" w:hAnsi="Franklin Gothic Book"/>
+          <w:sz w:val="24"/>
+          <w:szCs w:val="24"/>
+        </w:rPr>
+        <w:t>&lt;Routes&gt;</w:t>
+      </w:r>
+      <w:r>
+        <w:rPr>
+          <w:rFonts w:ascii="Franklin Gothic Book" w:hAnsi="Franklin Gothic Book"/>
+          <w:sz w:val="24"/>
+          <w:szCs w:val="24"/>
+        </w:rPr>
+        <w:br/>
+        <w:t xml:space="preserve">      &lt;Route path = “/a” element = </w:t>
+      </w:r>
+      <w:proofErr w:type="gramStart"/>
+      <w:r>
+        <w:rPr>
+          <w:rFonts w:ascii="Franklin Gothic Book" w:hAnsi="Franklin Gothic Book"/>
+          <w:sz w:val="24"/>
+          <w:szCs w:val="24"/>
+        </w:rPr>
+        <w:t>{ &lt;</w:t>
+      </w:r>
+      <w:proofErr w:type="spellStart"/>
+      <w:proofErr w:type="gramEnd"/>
+      <w:r>
+        <w:rPr>
+          <w:rFonts w:ascii="Franklin Gothic Book" w:hAnsi="Franklin Gothic Book"/>
+          <w:sz w:val="24"/>
+          <w:szCs w:val="24"/>
+        </w:rPr>
+        <w:t>ComponentA</w:t>
+      </w:r>
+      <w:proofErr w:type="spellEnd"/>
+      <w:r>
+        <w:rPr>
+          <w:rFonts w:ascii="Franklin Gothic Book" w:hAnsi="Franklin Gothic Book"/>
+          <w:sz w:val="24"/>
+          <w:szCs w:val="24"/>
+        </w:rPr>
+        <w:t xml:space="preserve"> /&gt; } /&gt;</w:t>
+      </w:r>
+      <w:r>
+        <w:rPr>
+          <w:rFonts w:ascii="Franklin Gothic Book" w:hAnsi="Franklin Gothic Book"/>
+          <w:sz w:val="24"/>
+          <w:szCs w:val="24"/>
+        </w:rPr>
+        <w:br/>
+        <w:t xml:space="preserve">      &lt;Route path = “/</w:t>
+      </w:r>
+      <w:r>
+        <w:rPr>
+          <w:rFonts w:ascii="Franklin Gothic Book" w:hAnsi="Franklin Gothic Book"/>
+          <w:sz w:val="24"/>
+          <w:szCs w:val="24"/>
+        </w:rPr>
+        <w:t>b</w:t>
+      </w:r>
+      <w:r>
+        <w:rPr>
+          <w:rFonts w:ascii="Franklin Gothic Book" w:hAnsi="Franklin Gothic Book"/>
+          <w:sz w:val="24"/>
+          <w:szCs w:val="24"/>
+        </w:rPr>
+        <w:t>” element = { &lt;</w:t>
+      </w:r>
+      <w:proofErr w:type="spellStart"/>
+      <w:r>
+        <w:rPr>
+          <w:rFonts w:ascii="Franklin Gothic Book" w:hAnsi="Franklin Gothic Book"/>
+          <w:sz w:val="24"/>
+          <w:szCs w:val="24"/>
+        </w:rPr>
+        <w:t>Component</w:t>
+      </w:r>
+      <w:r>
+        <w:rPr>
+          <w:rFonts w:ascii="Franklin Gothic Book" w:hAnsi="Franklin Gothic Book"/>
+          <w:sz w:val="24"/>
+          <w:szCs w:val="24"/>
+        </w:rPr>
+        <w:t>B</w:t>
+      </w:r>
+      <w:proofErr w:type="spellEnd"/>
+      <w:r>
+        <w:rPr>
+          <w:rFonts w:ascii="Franklin Gothic Book" w:hAnsi="Franklin Gothic Book"/>
+          <w:sz w:val="24"/>
+          <w:szCs w:val="24"/>
+        </w:rPr>
+        <w:t xml:space="preserve"> /&gt; } /&gt;</w:t>
+      </w:r>
+      <w:r>
+        <w:rPr>
+          <w:rFonts w:ascii="Franklin Gothic Book" w:hAnsi="Franklin Gothic Book"/>
+          <w:sz w:val="24"/>
+          <w:szCs w:val="24"/>
+        </w:rPr>
+        <w:br/>
+        <w:t xml:space="preserve">      &lt;Route path = “/</w:t>
+      </w:r>
+      <w:r>
+        <w:rPr>
+          <w:rFonts w:ascii="Franklin Gothic Book" w:hAnsi="Franklin Gothic Book"/>
+          <w:sz w:val="24"/>
+          <w:szCs w:val="24"/>
+        </w:rPr>
+        <w:t>c</w:t>
+      </w:r>
+      <w:r>
+        <w:rPr>
+          <w:rFonts w:ascii="Franklin Gothic Book" w:hAnsi="Franklin Gothic Book"/>
+          <w:sz w:val="24"/>
+          <w:szCs w:val="24"/>
+        </w:rPr>
+        <w:t>” element = { &lt;</w:t>
+      </w:r>
+      <w:proofErr w:type="spellStart"/>
+      <w:r>
+        <w:rPr>
+          <w:rFonts w:ascii="Franklin Gothic Book" w:hAnsi="Franklin Gothic Book"/>
+          <w:sz w:val="24"/>
+          <w:szCs w:val="24"/>
+        </w:rPr>
+        <w:t>Component</w:t>
+      </w:r>
+      <w:r>
+        <w:rPr>
+          <w:rFonts w:ascii="Franklin Gothic Book" w:hAnsi="Franklin Gothic Book"/>
+          <w:sz w:val="24"/>
+          <w:szCs w:val="24"/>
+        </w:rPr>
+        <w:t>C</w:t>
+      </w:r>
+      <w:proofErr w:type="spellEnd"/>
+      <w:r>
+        <w:rPr>
+          <w:rFonts w:ascii="Franklin Gothic Book" w:hAnsi="Franklin Gothic Book"/>
+          <w:sz w:val="24"/>
+          <w:szCs w:val="24"/>
+        </w:rPr>
+        <w:t xml:space="preserve"> /&gt; } /&gt;</w:t>
+      </w:r>
+      <w:r>
+        <w:rPr>
+          <w:rFonts w:ascii="Franklin Gothic Book" w:hAnsi="Franklin Gothic Book"/>
+          <w:sz w:val="24"/>
+          <w:szCs w:val="24"/>
+        </w:rPr>
+        <w:br/>
+        <w:t xml:space="preserve">       </w:t>
+      </w:r>
+      <w:r>
+        <w:rPr>
+          <w:rFonts w:ascii="Franklin Gothic Book" w:hAnsi="Franklin Gothic Book"/>
+          <w:sz w:val="24"/>
+          <w:szCs w:val="24"/>
+        </w:rPr>
+        <w:br/>
+        <w:t>&lt;/Routes&gt;</w:t>
+      </w:r>
+    </w:p>
+    <w:p>
+      <w:pPr>
+        <w:rPr>
+          <w:rFonts w:ascii="Franklin Gothic Book" w:hAnsi="Franklin Gothic Book"/>
+          <w:sz w:val="24"/>
+          <w:szCs w:val="24"/>
+        </w:rPr>
+      </w:pPr>
+      <w:proofErr w:type="gramStart"/>
+      <w:r>
+        <w:rPr>
+          <w:rFonts w:ascii="Franklin Gothic Book" w:hAnsi="Franklin Gothic Book"/>
+          <w:sz w:val="24"/>
+          <w:szCs w:val="24"/>
+          <w:highlight w:val="yellow"/>
+        </w:rPr>
+        <w:t>useNavigate(</w:t>
+      </w:r>
+      <w:proofErr w:type="gramEnd"/>
+      <w:r>
+        <w:rPr>
+          <w:rFonts w:ascii="Franklin Gothic Book" w:hAnsi="Franklin Gothic Book"/>
+          <w:sz w:val="24"/>
+          <w:szCs w:val="24"/>
+          <w:highlight w:val="yellow"/>
+        </w:rPr>
+        <w:t>):</w:t>
+      </w:r>
+      <w:r>
+        <w:rPr>
+          <w:rFonts w:ascii="Franklin Gothic Book" w:hAnsi="Franklin Gothic Book"/>
+          <w:sz w:val="24"/>
+          <w:szCs w:val="24"/>
+        </w:rPr>
+        <w:t xml:space="preserve"> This is used to programmatically navigate, it is a hook function that is used like this</w:t>
+      </w:r>
+    </w:p>
+    <w:p>
+      <w:pPr>
+        <w:rPr>
+          <w:rFonts w:ascii="Franklin Gothic Book" w:hAnsi="Franklin Gothic Book"/>
+          <w:sz w:val="24"/>
+          <w:szCs w:val="24"/>
+        </w:rPr>
+      </w:pPr>
+      <w:r>
+        <w:rPr>
+          <w:rFonts w:ascii="Franklin Gothic Book" w:hAnsi="Franklin Gothic Book"/>
+          <w:sz w:val="24"/>
+          <w:szCs w:val="24"/>
+        </w:rPr>
+        <w:t xml:space="preserve">let nav = </w:t>
+      </w:r>
+      <w:proofErr w:type="gramStart"/>
+      <w:r>
+        <w:rPr>
+          <w:rFonts w:ascii="Franklin Gothic Book" w:hAnsi="Franklin Gothic Book"/>
+          <w:sz w:val="24"/>
+          <w:szCs w:val="24"/>
+        </w:rPr>
+        <w:t>useNavigate(</w:t>
+      </w:r>
+      <w:proofErr w:type="gramEnd"/>
+      <w:r>
+        <w:rPr>
+          <w:rFonts w:ascii="Franklin Gothic Book" w:hAnsi="Franklin Gothic Book"/>
+          <w:sz w:val="24"/>
+          <w:szCs w:val="24"/>
+        </w:rPr>
+        <w:t>);</w:t>
+      </w:r>
+      <w:r>
+        <w:rPr>
+          <w:rFonts w:ascii="Franklin Gothic Book" w:hAnsi="Franklin Gothic Book"/>
+          <w:sz w:val="24"/>
+          <w:szCs w:val="24"/>
+        </w:rPr>
+        <w:br/>
+        <w:t xml:space="preserve">if(…) { nav(“/url”) } </w:t>
+      </w:r>
+      <w:r>
+        <w:rPr>
+          <w:rFonts w:ascii="Franklin Gothic Book" w:hAnsi="Franklin Gothic Book"/>
+          <w:sz w:val="24"/>
+          <w:szCs w:val="24"/>
+        </w:rPr>
+        <w:br/>
+        <w:t xml:space="preserve">else { nav(“/url”) } </w:t>
+      </w:r>
+    </w:p>
+    <w:p>
+      <w:pPr>
+        <w:rPr>
+          <w:rFonts w:ascii="Franklin Gothic Book" w:hAnsi="Franklin Gothic Book"/>
+          <w:sz w:val="24"/>
+          <w:szCs w:val="24"/>
+        </w:rPr>
+      </w:pPr>
+    </w:p>
+    <w:p>
+      <w:pPr>
+        <w:rPr>
+          <w:rFonts w:ascii="Franklin Gothic Book" w:hAnsi="Franklin Gothic Book"/>
+          <w:sz w:val="24"/>
+          <w:szCs w:val="24"/>
+        </w:rPr>
+      </w:pPr>
+      <w:r>
+        <w:rPr>
+          <w:rFonts w:ascii="Franklin Gothic Book" w:hAnsi="Franklin Gothic Book"/>
+          <w:sz w:val="24"/>
+          <w:szCs w:val="24"/>
+          <w:highlight w:val="yellow"/>
+        </w:rPr>
+        <w:t>Import all the functionalities</w:t>
+      </w:r>
+      <w:r>
+        <w:rPr>
+          <w:rFonts w:ascii="Franklin Gothic Book" w:hAnsi="Franklin Gothic Book"/>
+          <w:sz w:val="24"/>
+          <w:szCs w:val="24"/>
+        </w:rPr>
+        <w:t xml:space="preserve"> </w:t>
+      </w:r>
+    </w:p>
+    <w:p>
+      <w:pPr>
+        <w:rPr>
+          <w:rFonts w:ascii="Franklin Gothic Book" w:hAnsi="Franklin Gothic Book"/>
+          <w:sz w:val="24"/>
+          <w:szCs w:val="24"/>
+        </w:rPr>
+      </w:pPr>
+      <w:r>
+        <w:rPr>
+          <w:rFonts w:ascii="Franklin Gothic Book" w:hAnsi="Franklin Gothic Book"/>
+          <w:sz w:val="24"/>
+          <w:szCs w:val="24"/>
+        </w:rPr>
+        <w:lastRenderedPageBreak/>
+        <w:drawing>
+          <wp:inline distT="0" distB="0" distL="0" distR="0" wp14:anchorId="30A8B8D8" wp14:editId="34EAD216">
+            <wp:extent cx="5943600" cy="833120"/>
+            <wp:effectExtent l="0" t="0" r="0" b="5080"/>
+            <wp:docPr id="1572345753" name="Picture 1"/>
+            <wp:cNvGraphicFramePr>
+              <a:graphicFrameLocks xmlns:a="http://schemas.openxmlformats.org/drawingml/2006/main" noChangeAspect="1"/>
+            </wp:cNvGraphicFramePr>
+            <a:graphic xmlns:a="http://schemas.openxmlformats.org/drawingml/2006/main">
+              <a:graphicData uri="http://schemas.openxmlformats.org/drawingml/2006/picture">
+                <pic:pic xmlns:pic="http://schemas.openxmlformats.org/drawingml/2006/picture">
+                  <pic:nvPicPr>
+                    <pic:cNvPr id="1572345753" name=""/>
+                    <pic:cNvPicPr/>
+                  </pic:nvPicPr>
+                  <pic:blipFill>
+                    <a:blip r:embed="rId53"/>
+                    <a:stretch>
+                      <a:fillRect/>
+                    </a:stretch>
+                  </pic:blipFill>
+                  <pic:spPr>
+                    <a:xfrm>
+                      <a:off x="0" y="0"/>
+                      <a:ext cx="5943600" cy="833120"/>
+                    </a:xfrm>
+                    <a:prstGeom prst="rect">
+                      <a:avLst/>
+                    </a:prstGeom>
+                  </pic:spPr>
+                </pic:pic>
+              </a:graphicData>
+            </a:graphic>
+          </wp:inline>
+        </w:drawing>
+      </w:r>
+    </w:p>
+    <w:p>
+      <w:pPr>
+        <w:rPr>
+          <w:rFonts w:ascii="Franklin Gothic Book" w:hAnsi="Franklin Gothic Book"/>
+          <w:sz w:val="24"/>
+          <w:szCs w:val="24"/>
+        </w:rPr>
+      </w:pPr>
+      <w:r>
+        <w:rPr>
+          <w:rFonts w:ascii="Franklin Gothic Book" w:hAnsi="Franklin Gothic Book"/>
+          <w:sz w:val="24"/>
+          <w:szCs w:val="24"/>
+        </w:rPr>
+        <w:drawing>
+          <wp:inline distT="0" distB="0" distL="0" distR="0" wp14:anchorId="09F5F2E8" wp14:editId="4831676E">
+            <wp:extent cx="5943600" cy="1081405"/>
+            <wp:effectExtent l="0" t="0" r="0" b="4445"/>
+            <wp:docPr id="1384294828" name="Picture 1"/>
+            <wp:cNvGraphicFramePr>
+              <a:graphicFrameLocks xmlns:a="http://schemas.openxmlformats.org/drawingml/2006/main" noChangeAspect="1"/>
+            </wp:cNvGraphicFramePr>
+            <a:graphic xmlns:a="http://schemas.openxmlformats.org/drawingml/2006/main">
+              <a:graphicData uri="http://schemas.openxmlformats.org/drawingml/2006/picture">
+                <pic:pic xmlns:pic="http://schemas.openxmlformats.org/drawingml/2006/picture">
+                  <pic:nvPicPr>
+                    <pic:cNvPr id="1384294828" name=""/>
+                    <pic:cNvPicPr/>
+                  </pic:nvPicPr>
+                  <pic:blipFill>
+                    <a:blip r:embed="rId54"/>
+                    <a:stretch>
+                      <a:fillRect/>
+                    </a:stretch>
+                  </pic:blipFill>
+                  <pic:spPr>
+                    <a:xfrm>
+                      <a:off x="0" y="0"/>
+                      <a:ext cx="5943600" cy="1081405"/>
+                    </a:xfrm>
+                    <a:prstGeom prst="rect">
+                      <a:avLst/>
+                    </a:prstGeom>
+                  </pic:spPr>
+                </pic:pic>
+              </a:graphicData>
+            </a:graphic>
+          </wp:inline>
+        </w:drawing>
+      </w:r>
+    </w:p>
+    <w:p>
+      <w:pPr>
+        <w:rPr>
+          <w:rFonts w:ascii="Franklin Gothic Book" w:hAnsi="Franklin Gothic Book"/>
+          <w:sz w:val="24"/>
+          <w:szCs w:val="24"/>
+        </w:rPr>
+      </w:pPr>
+      <w:proofErr w:type="spellStart"/>
+      <w:r>
+        <w:rPr>
+          <w:rFonts w:ascii="Franklin Gothic Book" w:hAnsi="Franklin Gothic Book"/>
+          <w:sz w:val="24"/>
+          <w:szCs w:val="24"/>
+          <w:highlight w:val="yellow"/>
+        </w:rPr>
+        <w:t>main.jsx</w:t>
+      </w:r>
+      <w:proofErr w:type="spellEnd"/>
+      <w:r>
+        <w:rPr>
+          <w:rFonts w:ascii="Franklin Gothic Book" w:hAnsi="Franklin Gothic Book"/>
+          <w:sz w:val="24"/>
+          <w:szCs w:val="24"/>
+          <w:highlight w:val="yellow"/>
+        </w:rPr>
+        <w:t>/index.js</w:t>
+      </w:r>
+    </w:p>
+    <w:p>
+      <w:pPr>
+        <w:rPr>
+          <w:rFonts w:ascii="Franklin Gothic Book" w:hAnsi="Franklin Gothic Book"/>
+          <w:sz w:val="24"/>
+          <w:szCs w:val="24"/>
+        </w:rPr>
+      </w:pPr>
+      <w:r>
+        <w:rPr>
+          <w:rFonts w:ascii="Franklin Gothic Book" w:hAnsi="Franklin Gothic Book"/>
+          <w:sz w:val="24"/>
+          <w:szCs w:val="24"/>
+        </w:rPr>
+        <w:drawing>
+          <wp:inline distT="0" distB="0" distL="0" distR="0" wp14:anchorId="425B3D1E" wp14:editId="1D7EE781">
+            <wp:extent cx="5943600" cy="3401060"/>
+            <wp:effectExtent l="0" t="0" r="0" b="8890"/>
+            <wp:docPr id="2010946556" name="Picture 1"/>
+            <wp:cNvGraphicFramePr>
+              <a:graphicFrameLocks xmlns:a="http://schemas.openxmlformats.org/drawingml/2006/main" noChangeAspect="1"/>
+            </wp:cNvGraphicFramePr>
+            <a:graphic xmlns:a="http://schemas.openxmlformats.org/drawingml/2006/main">
+              <a:graphicData uri="http://schemas.openxmlformats.org/drawingml/2006/picture">
+                <pic:pic xmlns:pic="http://schemas.openxmlformats.org/drawingml/2006/picture">
+                  <pic:nvPicPr>
+                    <pic:cNvPr id="2010946556" name=""/>
+                    <pic:cNvPicPr/>
+                  </pic:nvPicPr>
+                  <pic:blipFill>
+                    <a:blip r:embed="rId55"/>
+                    <a:stretch>
+                      <a:fillRect/>
+                    </a:stretch>
+                  </pic:blipFill>
+                  <pic:spPr>
+                    <a:xfrm>
+                      <a:off x="0" y="0"/>
+                      <a:ext cx="5943600" cy="3401060"/>
+                    </a:xfrm>
+                    <a:prstGeom prst="rect">
+                      <a:avLst/>
+                    </a:prstGeom>
+                  </pic:spPr>
+                </pic:pic>
+              </a:graphicData>
+            </a:graphic>
+          </wp:inline>
+        </w:drawing>
+      </w:r>
+    </w:p>
+    <w:p>
+      <w:pPr>
+        <w:rPr>
+          <w:rFonts w:ascii="Franklin Gothic Book" w:hAnsi="Franklin Gothic Book"/>
+          <w:sz w:val="24"/>
+          <w:szCs w:val="24"/>
+        </w:rPr>
+      </w:pPr>
+    </w:p>
+    <w:p>
+      <w:pPr>
+        <w:rPr>
+          <w:rFonts w:ascii="Franklin Gothic Book" w:hAnsi="Franklin Gothic Book"/>
+          <w:sz w:val="24"/>
+          <w:szCs w:val="24"/>
+        </w:rPr>
+      </w:pPr>
+      <w:r>
+        <w:rPr>
+          <w:rFonts w:ascii="Franklin Gothic Book" w:hAnsi="Franklin Gothic Book"/>
+          <w:sz w:val="24"/>
+          <w:szCs w:val="24"/>
+          <w:highlight w:val="yellow"/>
+        </w:rPr>
+        <w:t>Using &lt;Link&gt;, &lt;Routes&gt; &amp; &lt;Route&gt;</w:t>
+      </w:r>
+    </w:p>
+    <w:p>
+      <w:pPr>
+        <w:rPr>
+          <w:rFonts w:ascii="Franklin Gothic Book" w:hAnsi="Franklin Gothic Book"/>
+          <w:sz w:val="24"/>
+          <w:szCs w:val="24"/>
+        </w:rPr>
+      </w:pPr>
+      <w:r>
+        <w:rPr>
+          <w:rFonts w:ascii="Franklin Gothic Book" w:hAnsi="Franklin Gothic Book"/>
+          <w:sz w:val="24"/>
+          <w:szCs w:val="24"/>
+        </w:rPr>
+        <w:lastRenderedPageBreak/>
+        <w:drawing>
+          <wp:inline distT="0" distB="0" distL="0" distR="0" wp14:anchorId="39D8F2E4" wp14:editId="0C2952C5">
+            <wp:extent cx="5943600" cy="2609215"/>
+            <wp:effectExtent l="0" t="0" r="0" b="635"/>
+            <wp:docPr id="2051826336" name="Picture 1"/>
+            <wp:cNvGraphicFramePr>
+              <a:graphicFrameLocks xmlns:a="http://schemas.openxmlformats.org/drawingml/2006/main" noChangeAspect="1"/>
+            </wp:cNvGraphicFramePr>
+            <a:graphic xmlns:a="http://schemas.openxmlformats.org/drawingml/2006/main">
+              <a:graphicData uri="http://schemas.openxmlformats.org/drawingml/2006/picture">
+                <pic:pic xmlns:pic="http://schemas.openxmlformats.org/drawingml/2006/picture">
+                  <pic:nvPicPr>
+                    <pic:cNvPr id="2051826336" name=""/>
+                    <pic:cNvPicPr/>
+                  </pic:nvPicPr>
+                  <pic:blipFill>
+                    <a:blip r:embed="rId56"/>
+                    <a:stretch>
+                      <a:fillRect/>
+                    </a:stretch>
+                  </pic:blipFill>
+                  <pic:spPr>
+                    <a:xfrm>
+                      <a:off x="0" y="0"/>
+                      <a:ext cx="5943600" cy="2609215"/>
+                    </a:xfrm>
+                    <a:prstGeom prst="rect">
+                      <a:avLst/>
+                    </a:prstGeom>
+                  </pic:spPr>
+                </pic:pic>
+              </a:graphicData>
+            </a:graphic>
+          </wp:inline>
+        </w:drawing>
+      </w:r>
+    </w:p>
+    <w:p>
+      <w:pPr>
+        <w:rPr>
+          <w:rFonts w:ascii="Franklin Gothic Book" w:hAnsi="Franklin Gothic Book"/>
+          <w:sz w:val="24"/>
+          <w:szCs w:val="24"/>
+        </w:rPr>
+      </w:pPr>
+      <w:r>
+        <w:rPr>
+          <w:rFonts w:ascii="Franklin Gothic Book" w:hAnsi="Franklin Gothic Book"/>
+          <w:sz w:val="24"/>
+          <w:szCs w:val="24"/>
+          <w:highlight w:val="yellow"/>
+        </w:rPr>
+        <w:t xml:space="preserve">Adding &lt;Link&gt; to </w:t>
+      </w:r>
+      <w:proofErr w:type="spellStart"/>
+      <w:r>
+        <w:rPr>
+          <w:rFonts w:ascii="Franklin Gothic Book" w:hAnsi="Franklin Gothic Book"/>
+          <w:sz w:val="24"/>
+          <w:szCs w:val="24"/>
+          <w:highlight w:val="yellow"/>
+        </w:rPr>
+        <w:t>ProfileRegistration</w:t>
+      </w:r>
+      <w:proofErr w:type="spellEnd"/>
+      <w:r>
+        <w:rPr>
+          <w:rFonts w:ascii="Franklin Gothic Book" w:hAnsi="Franklin Gothic Book"/>
+          <w:sz w:val="24"/>
+          <w:szCs w:val="24"/>
+          <w:highlight w:val="yellow"/>
+        </w:rPr>
+        <w:t xml:space="preserve"> in the Login Component</w:t>
+      </w:r>
+      <w:r>
+        <w:rPr>
+          <w:rFonts w:ascii="Franklin Gothic Book" w:hAnsi="Franklin Gothic Book"/>
+          <w:sz w:val="24"/>
+          <w:szCs w:val="24"/>
+        </w:rPr>
+        <w:t xml:space="preserve"> </w:t>
+      </w:r>
+    </w:p>
+    <w:p>
+      <w:pPr>
+        <w:rPr>
+          <w:rFonts w:ascii="Franklin Gothic Book" w:hAnsi="Franklin Gothic Book"/>
+          <w:sz w:val="24"/>
+          <w:szCs w:val="24"/>
+        </w:rPr>
+      </w:pPr>
+      <w:r>
+        <w:rPr>
+          <w:rFonts w:ascii="Franklin Gothic Book" w:hAnsi="Franklin Gothic Book"/>
+          <w:sz w:val="24"/>
+          <w:szCs w:val="24"/>
+        </w:rPr>
+        <w:drawing>
+          <wp:inline distT="0" distB="0" distL="0" distR="0" wp14:anchorId="6F81F533" wp14:editId="4D876552">
+            <wp:extent cx="5943600" cy="1061720"/>
+            <wp:effectExtent l="0" t="0" r="0" b="5080"/>
+            <wp:docPr id="736541228" name="Picture 1"/>
+            <wp:cNvGraphicFramePr>
+              <a:graphicFrameLocks xmlns:a="http://schemas.openxmlformats.org/drawingml/2006/main" noChangeAspect="1"/>
+            </wp:cNvGraphicFramePr>
+            <a:graphic xmlns:a="http://schemas.openxmlformats.org/drawingml/2006/main">
+              <a:graphicData uri="http://schemas.openxmlformats.org/drawingml/2006/picture">
+                <pic:pic xmlns:pic="http://schemas.openxmlformats.org/drawingml/2006/picture">
+                  <pic:nvPicPr>
+                    <pic:cNvPr id="736541228" name=""/>
+                    <pic:cNvPicPr/>
+                  </pic:nvPicPr>
+                  <pic:blipFill>
+                    <a:blip r:embed="rId57"/>
+                    <a:stretch>
+                      <a:fillRect/>
+                    </a:stretch>
+                  </pic:blipFill>
+                  <pic:spPr>
+                    <a:xfrm>
+                      <a:off x="0" y="0"/>
+                      <a:ext cx="5943600" cy="1061720"/>
+                    </a:xfrm>
+                    <a:prstGeom prst="rect">
+                      <a:avLst/>
+                    </a:prstGeom>
+                  </pic:spPr>
+                </pic:pic>
+              </a:graphicData>
+            </a:graphic>
+          </wp:inline>
+        </w:drawing>
+      </w:r>
+    </w:p>
+    <w:p>
+      <w:pPr>
+        <w:rPr>
+          <w:rFonts w:ascii="Franklin Gothic Book" w:hAnsi="Franklin Gothic Book"/>
+          <w:sz w:val="24"/>
+          <w:szCs w:val="24"/>
+        </w:rPr>
+      </w:pPr>
+      <w:r>
+        <w:rPr>
+          <w:rFonts w:ascii="Franklin Gothic Book" w:hAnsi="Franklin Gothic Book"/>
+          <w:sz w:val="24"/>
+          <w:szCs w:val="24"/>
+          <w:highlight w:val="yellow"/>
+        </w:rPr>
+        <w:t xml:space="preserve">Add &lt;Link&gt; to </w:t>
+      </w:r>
+      <w:proofErr w:type="spellStart"/>
+      <w:r>
+        <w:rPr>
+          <w:rFonts w:ascii="Franklin Gothic Book" w:hAnsi="Franklin Gothic Book"/>
+          <w:sz w:val="24"/>
+          <w:szCs w:val="24"/>
+          <w:highlight w:val="yellow"/>
+        </w:rPr>
+        <w:t>ProfileLogin</w:t>
+      </w:r>
+      <w:proofErr w:type="spellEnd"/>
+      <w:r>
+        <w:rPr>
+          <w:rFonts w:ascii="Franklin Gothic Book" w:hAnsi="Franklin Gothic Book"/>
+          <w:sz w:val="24"/>
+          <w:szCs w:val="24"/>
+          <w:highlight w:val="yellow"/>
+        </w:rPr>
+        <w:t xml:space="preserve"> in the </w:t>
+      </w:r>
+      <w:proofErr w:type="spellStart"/>
+      <w:r>
+        <w:rPr>
+          <w:rFonts w:ascii="Franklin Gothic Book" w:hAnsi="Franklin Gothic Book"/>
+          <w:sz w:val="24"/>
+          <w:szCs w:val="24"/>
+          <w:highlight w:val="yellow"/>
+        </w:rPr>
+        <w:t>ProfileRegistration</w:t>
+      </w:r>
+      <w:proofErr w:type="spellEnd"/>
+    </w:p>
+    <w:p>
+      <w:pPr>
+        <w:rPr>
+          <w:rFonts w:ascii="Franklin Gothic Book" w:hAnsi="Franklin Gothic Book"/>
+          <w:sz w:val="24"/>
+          <w:szCs w:val="24"/>
+        </w:rPr>
+      </w:pPr>
+      <w:r>
+        <w:rPr>
+          <w:rFonts w:ascii="Franklin Gothic Book" w:hAnsi="Franklin Gothic Book"/>
+          <w:sz w:val="24"/>
+          <w:szCs w:val="24"/>
+        </w:rPr>
+        <w:drawing>
+          <wp:inline distT="0" distB="0" distL="0" distR="0" wp14:anchorId="2A9838CF" wp14:editId="229FD9EA">
+            <wp:extent cx="5943600" cy="1452880"/>
+            <wp:effectExtent l="0" t="0" r="0" b="0"/>
+            <wp:docPr id="690380834" name="Picture 1"/>
+            <wp:cNvGraphicFramePr>
+              <a:graphicFrameLocks xmlns:a="http://schemas.openxmlformats.org/drawingml/2006/main" noChangeAspect="1"/>
+            </wp:cNvGraphicFramePr>
+            <a:graphic xmlns:a="http://schemas.openxmlformats.org/drawingml/2006/main">
+              <a:graphicData uri="http://schemas.openxmlformats.org/drawingml/2006/picture">
+                <pic:pic xmlns:pic="http://schemas.openxmlformats.org/drawingml/2006/picture">
+                  <pic:nvPicPr>
+                    <pic:cNvPr id="690380834" name=""/>
+                    <pic:cNvPicPr/>
+                  </pic:nvPicPr>
+                  <pic:blipFill>
+                    <a:blip r:embed="rId58"/>
+                    <a:stretch>
+                      <a:fillRect/>
+                    </a:stretch>
+                  </pic:blipFill>
+                  <pic:spPr>
+                    <a:xfrm>
+                      <a:off x="0" y="0"/>
+                      <a:ext cx="5943600" cy="1452880"/>
+                    </a:xfrm>
+                    <a:prstGeom prst="rect">
+                      <a:avLst/>
+                    </a:prstGeom>
+                  </pic:spPr>
+                </pic:pic>
+              </a:graphicData>
+            </a:graphic>
+          </wp:inline>
+        </w:drawing>
+      </w:r>
+    </w:p>
+    <w:p>
+      <w:pPr>
+        <w:rPr>
+          <w:rFonts w:ascii="Franklin Gothic Book" w:hAnsi="Franklin Gothic Book"/>
+          <w:sz w:val="24"/>
+          <w:szCs w:val="24"/>
+        </w:rPr>
+      </w:pPr>
+      <w:r>
+        <w:rPr>
+          <w:rFonts w:ascii="Franklin Gothic Book" w:hAnsi="Franklin Gothic Book"/>
+          <w:sz w:val="24"/>
+          <w:szCs w:val="24"/>
+          <w:highlight w:val="yellow"/>
+        </w:rPr>
+        <w:t>Output:</w:t>
+      </w:r>
+    </w:p>
+    <w:p>
+      <w:pPr>
+        <w:rPr>
+          <w:rFonts w:ascii="Franklin Gothic Book" w:hAnsi="Franklin Gothic Book"/>
+          <w:sz w:val="24"/>
+          <w:szCs w:val="24"/>
+        </w:rPr>
+      </w:pPr>
+      <w:r>
+        <w:rPr>
+          <w:rFonts w:ascii="Franklin Gothic Book" w:hAnsi="Franklin Gothic Book"/>
+          <w:sz w:val="24"/>
+          <w:szCs w:val="24"/>
+        </w:rPr>
+        <w:lastRenderedPageBreak/>
+        <w:t xml:space="preserve"> </w:t>
+      </w:r>
+      <w:r>
+        <w:rPr>
+          <w:rFonts w:ascii="Franklin Gothic Book" w:hAnsi="Franklin Gothic Book"/>
+          <w:sz w:val="24"/>
+          <w:szCs w:val="24"/>
+        </w:rPr>
+        <w:drawing>
+          <wp:inline distT="0" distB="0" distL="0" distR="0" wp14:anchorId="3F6F719B" wp14:editId="2A2AB908">
+            <wp:extent cx="5943600" cy="4573905"/>
+            <wp:effectExtent l="0" t="0" r="0" b="0"/>
+            <wp:docPr id="210617522" name="Picture 1"/>
+            <wp:cNvGraphicFramePr>
+              <a:graphicFrameLocks xmlns:a="http://schemas.openxmlformats.org/drawingml/2006/main" noChangeAspect="1"/>
+            </wp:cNvGraphicFramePr>
+            <a:graphic xmlns:a="http://schemas.openxmlformats.org/drawingml/2006/main">
+              <a:graphicData uri="http://schemas.openxmlformats.org/drawingml/2006/picture">
+                <pic:pic xmlns:pic="http://schemas.openxmlformats.org/drawingml/2006/picture">
+                  <pic:nvPicPr>
+                    <pic:cNvPr id="210617522" name=""/>
+                    <pic:cNvPicPr/>
+                  </pic:nvPicPr>
+                  <pic:blipFill>
+                    <a:blip r:embed="rId59"/>
+                    <a:stretch>
+                      <a:fillRect/>
+                    </a:stretch>
+                  </pic:blipFill>
+                  <pic:spPr>
+                    <a:xfrm>
+                      <a:off x="0" y="0"/>
+                      <a:ext cx="5943600" cy="4573905"/>
+                    </a:xfrm>
+                    <a:prstGeom prst="rect">
+                      <a:avLst/>
+                    </a:prstGeom>
+                  </pic:spPr>
+                </pic:pic>
+              </a:graphicData>
+            </a:graphic>
+          </wp:inline>
+        </w:drawing>
+      </w:r>
+    </w:p>
+    <w:p>
+      <w:pPr>
+        <w:rPr>
+          <w:rFonts w:ascii="Franklin Gothic Book" w:hAnsi="Franklin Gothic Book"/>
+          <w:sz w:val="24"/>
+          <w:szCs w:val="24"/>
+        </w:rPr>
+      </w:pPr>
+    </w:p>
+    <w:p>
+      <w:pPr>
+        <w:rPr>
+          <w:rFonts w:ascii="Franklin Gothic Book" w:hAnsi="Franklin Gothic Book"/>
+          <w:sz w:val="24"/>
+          <w:szCs w:val="24"/>
+        </w:rPr>
+      </w:pPr>
+      <w:r>
+        <w:rPr>
+          <w:rFonts w:ascii="Franklin Gothic Book" w:hAnsi="Franklin Gothic Book"/>
+          <w:sz w:val="24"/>
+          <w:szCs w:val="24"/>
+          <w:highlight w:val="yellow"/>
+        </w:rPr>
+        <w:t>Programmatic navigation</w:t>
+      </w:r>
+    </w:p>
+    <w:p>
+      <w:pPr>
+        <w:rPr>
+          <w:rFonts w:ascii="Franklin Gothic Book" w:hAnsi="Franklin Gothic Book"/>
+          <w:sz w:val="24"/>
+          <w:szCs w:val="24"/>
+        </w:rPr>
+      </w:pPr>
+      <w:r>
+        <w:rPr>
+          <w:rFonts w:ascii="Franklin Gothic Book" w:hAnsi="Franklin Gothic Book"/>
+          <w:sz w:val="24"/>
+          <w:szCs w:val="24"/>
+        </w:rPr>
+        <w:t xml:space="preserve">let nav = </w:t>
+      </w:r>
+      <w:proofErr w:type="gramStart"/>
+      <w:r>
+        <w:rPr>
+          <w:rFonts w:ascii="Franklin Gothic Book" w:hAnsi="Franklin Gothic Book"/>
+          <w:sz w:val="24"/>
+          <w:szCs w:val="24"/>
+        </w:rPr>
+        <w:t>useNavigate(</w:t>
+      </w:r>
+      <w:proofErr w:type="gramEnd"/>
+      <w:r>
+        <w:rPr>
+          <w:rFonts w:ascii="Franklin Gothic Book" w:hAnsi="Franklin Gothic Book"/>
+          <w:sz w:val="24"/>
+          <w:szCs w:val="24"/>
+        </w:rPr>
+        <w:t>);</w:t>
+      </w:r>
+    </w:p>
+    <w:p>
+      <w:pPr>
+        <w:rPr>
+          <w:rFonts w:ascii="Franklin Gothic Book" w:hAnsi="Franklin Gothic Book"/>
+          <w:sz w:val="24"/>
+          <w:szCs w:val="24"/>
+        </w:rPr>
+      </w:pPr>
+      <w:r>
+        <w:rPr>
+          <w:rFonts w:ascii="Franklin Gothic Book" w:hAnsi="Franklin Gothic Book"/>
+          <w:sz w:val="24"/>
+          <w:szCs w:val="24"/>
+        </w:rPr>
+        <w:t>nav(“/dashboard</w:t>
+      </w:r>
+      <w:proofErr w:type="gramStart"/>
+      <w:r>
+        <w:rPr>
+          <w:rFonts w:ascii="Franklin Gothic Book" w:hAnsi="Franklin Gothic Book"/>
+          <w:sz w:val="24"/>
+          <w:szCs w:val="24"/>
+        </w:rPr>
+        <w:t>/”+</w:t>
+      </w:r>
+      <w:proofErr w:type="gramEnd"/>
+      <w:r>
+        <w:rPr>
+          <w:rFonts w:ascii="Franklin Gothic Book" w:hAnsi="Franklin Gothic Book"/>
+          <w:sz w:val="24"/>
+          <w:szCs w:val="24"/>
+        </w:rPr>
+        <w:t>id)</w:t>
+      </w:r>
+    </w:p>
+    <w:p>
+      <w:pPr>
+        <w:rPr>
+          <w:rFonts w:ascii="Franklin Gothic Book" w:hAnsi="Franklin Gothic Book"/>
+          <w:sz w:val="24"/>
+          <w:szCs w:val="24"/>
+        </w:rPr>
+      </w:pPr>
+      <w:r>
+        <w:rPr>
+          <w:rFonts w:ascii="Franklin Gothic Book" w:hAnsi="Franklin Gothic Book"/>
+          <w:sz w:val="24"/>
+          <w:szCs w:val="24"/>
+        </w:rPr>
+        <w:t>Here id can be any value, like 1, 2, 3, and so on, hence we must have a Route to take any value in the path</w:t>
+      </w:r>
+    </w:p>
+    <w:p>
+      <w:pPr>
+        <w:rPr>
+          <w:rFonts w:ascii="Franklin Gothic Book" w:hAnsi="Franklin Gothic Book"/>
+          <w:sz w:val="24"/>
+          <w:szCs w:val="24"/>
+        </w:rPr>
+      </w:pPr>
+      <w:r>
+        <w:rPr>
+          <w:rFonts w:ascii="Franklin Gothic Book" w:hAnsi="Franklin Gothic Book"/>
+          <w:sz w:val="24"/>
+          <w:szCs w:val="24"/>
+        </w:rPr>
+        <w:t xml:space="preserve">&lt;Route path = “/dashboard/:id/*” element = </w:t>
+      </w:r>
+      <w:proofErr w:type="gramStart"/>
+      <w:r>
+        <w:rPr>
+          <w:rFonts w:ascii="Franklin Gothic Book" w:hAnsi="Franklin Gothic Book"/>
+          <w:sz w:val="24"/>
+          <w:szCs w:val="24"/>
+        </w:rPr>
+        <w:t>{ &lt;</w:t>
+      </w:r>
+      <w:proofErr w:type="spellStart"/>
+      <w:proofErr w:type="gramEnd"/>
+      <w:r>
+        <w:rPr>
+          <w:rFonts w:ascii="Franklin Gothic Book" w:hAnsi="Franklin Gothic Book"/>
+          <w:sz w:val="24"/>
+          <w:szCs w:val="24"/>
+        </w:rPr>
+        <w:t>ProfileDashboard</w:t>
+      </w:r>
+      <w:proofErr w:type="spellEnd"/>
+      <w:r>
+        <w:rPr>
+          <w:rFonts w:ascii="Franklin Gothic Book" w:hAnsi="Franklin Gothic Book"/>
+          <w:sz w:val="24"/>
+          <w:szCs w:val="24"/>
+        </w:rPr>
+        <w:t xml:space="preserve"> /&gt; } /&gt;</w:t>
+      </w:r>
+    </w:p>
+    <w:p>
+      <w:pPr>
+        <w:rPr>
+          <w:rFonts w:ascii="Franklin Gothic Book" w:hAnsi="Franklin Gothic Book"/>
+          <w:sz w:val="24"/>
+          <w:szCs w:val="24"/>
+        </w:rPr>
+      </w:pPr>
+      <w:proofErr w:type="spellStart"/>
+      <w:r>
+        <w:rPr>
+          <w:rFonts w:ascii="Franklin Gothic Book" w:hAnsi="Franklin Gothic Book"/>
+          <w:sz w:val="24"/>
+          <w:szCs w:val="24"/>
+          <w:highlight w:val="yellow"/>
+        </w:rPr>
+        <w:t>ProfileDashboard</w:t>
+      </w:r>
+      <w:proofErr w:type="spellEnd"/>
+      <w:r>
+        <w:rPr>
+          <w:rFonts w:ascii="Franklin Gothic Book" w:hAnsi="Franklin Gothic Book"/>
+          <w:sz w:val="24"/>
+          <w:szCs w:val="24"/>
+          <w:highlight w:val="yellow"/>
+        </w:rPr>
+        <w:t xml:space="preserve"> loads on following path</w:t>
+      </w:r>
+    </w:p>
+    <w:p>
+      <w:pPr>
+        <w:rPr>
+          <w:rFonts w:ascii="Franklin Gothic Book" w:hAnsi="Franklin Gothic Book"/>
+          <w:sz w:val="24"/>
+          <w:szCs w:val="24"/>
+        </w:rPr>
+      </w:pPr>
+      <w:r>
+        <w:rPr>
+          <w:rFonts w:ascii="Franklin Gothic Book" w:hAnsi="Franklin Gothic Book"/>
+          <w:sz w:val="24"/>
+          <w:szCs w:val="24"/>
+        </w:rPr>
+        <w:t>dashboard/1/</w:t>
+      </w:r>
+      <w:proofErr w:type="spellStart"/>
+      <w:r>
+        <w:rPr>
+          <w:rFonts w:ascii="Franklin Gothic Book" w:hAnsi="Franklin Gothic Book"/>
+          <w:sz w:val="24"/>
+          <w:szCs w:val="24"/>
+        </w:rPr>
+        <w:t>addContacts</w:t>
+      </w:r>
+      <w:proofErr w:type="spellEnd"/>
+      <w:r>
+        <w:rPr>
+          <w:rFonts w:ascii="Franklin Gothic Book" w:hAnsi="Franklin Gothic Book"/>
+          <w:sz w:val="24"/>
+          <w:szCs w:val="24"/>
+        </w:rPr>
+        <w:br/>
+        <w:t>dashboard/2/</w:t>
+      </w:r>
+      <w:proofErr w:type="spellStart"/>
+      <w:r>
+        <w:rPr>
+          <w:rFonts w:ascii="Franklin Gothic Book" w:hAnsi="Franklin Gothic Book"/>
+          <w:sz w:val="24"/>
+          <w:szCs w:val="24"/>
+        </w:rPr>
+        <w:t>addContacts</w:t>
+      </w:r>
+      <w:proofErr w:type="spellEnd"/>
+      <w:r>
+        <w:rPr>
+          <w:rFonts w:ascii="Franklin Gothic Book" w:hAnsi="Franklin Gothic Book"/>
+          <w:sz w:val="24"/>
+          <w:szCs w:val="24"/>
+        </w:rPr>
+        <w:br/>
+        <w:t>dashboard/3/</w:t>
+      </w:r>
+      <w:proofErr w:type="spellStart"/>
+      <w:r>
+        <w:rPr>
+          <w:rFonts w:ascii="Franklin Gothic Book" w:hAnsi="Franklin Gothic Book"/>
+          <w:sz w:val="24"/>
+          <w:szCs w:val="24"/>
+        </w:rPr>
+        <w:t>viewContacts</w:t>
+      </w:r>
+      <w:proofErr w:type="spellEnd"/>
+      <w:r>
+        <w:rPr>
+          <w:rFonts w:ascii="Franklin Gothic Book" w:hAnsi="Franklin Gothic Book"/>
+          <w:sz w:val="24"/>
+          <w:szCs w:val="24"/>
+        </w:rPr>
+        <w:br/>
+        <w:t>dashboard/4/</w:t>
+      </w:r>
+      <w:proofErr w:type="spellStart"/>
+      <w:r>
+        <w:rPr>
+          <w:rFonts w:ascii="Franklin Gothic Book" w:hAnsi="Franklin Gothic Book"/>
+          <w:sz w:val="24"/>
+          <w:szCs w:val="24"/>
+        </w:rPr>
+        <w:t>viewContacts</w:t>
+      </w:r>
+      <w:proofErr w:type="spellEnd"/>
+    </w:p>
+    <w:p>
+      <w:pPr>
+        <w:rPr>
+          <w:rFonts w:ascii="Franklin Gothic Book" w:hAnsi="Franklin Gothic Book"/>
+          <w:sz w:val="24"/>
+          <w:szCs w:val="24"/>
+        </w:rPr>
+      </w:pPr>
+      <w:r>
+        <w:rPr>
+          <w:rFonts w:ascii="Franklin Gothic Book" w:hAnsi="Franklin Gothic Book"/>
+          <w:sz w:val="24"/>
+          <w:szCs w:val="24"/>
+        </w:rPr>
+        <w:t>:id is a path parameter that can store any value, so that in the code you can read the value</w:t>
+      </w:r>
+    </w:p>
+    <w:p>
+      <w:pPr>
+        <w:rPr>
+          <w:rFonts w:ascii="Franklin Gothic Book" w:hAnsi="Franklin Gothic Book"/>
+          <w:sz w:val="24"/>
+          <w:szCs w:val="24"/>
+        </w:rPr>
+      </w:pPr>
+      <w:r>
+        <w:rPr>
+          <w:rFonts w:ascii="Franklin Gothic Book" w:hAnsi="Franklin Gothic Book"/>
+          <w:sz w:val="24"/>
+          <w:szCs w:val="24"/>
+        </w:rPr>
+        <w:lastRenderedPageBreak/>
+        <w:t xml:space="preserve">i.e., </w:t>
+      </w:r>
+      <w:r>
+        <w:rPr>
+          <w:rFonts w:ascii="Franklin Gothic Book" w:hAnsi="Franklin Gothic Book"/>
+          <w:sz w:val="24"/>
+          <w:szCs w:val="24"/>
+        </w:rPr>
+        <w:br/>
+        <w:t>dashboard/1/</w:t>
+      </w:r>
+      <w:proofErr w:type="spellStart"/>
+      <w:r>
+        <w:rPr>
+          <w:rFonts w:ascii="Franklin Gothic Book" w:hAnsi="Franklin Gothic Book"/>
+          <w:sz w:val="24"/>
+          <w:szCs w:val="24"/>
+        </w:rPr>
+        <w:t>addContacts</w:t>
+      </w:r>
+      <w:proofErr w:type="spellEnd"/>
+      <w:r>
+        <w:rPr>
+          <w:rFonts w:ascii="Franklin Gothic Book" w:hAnsi="Franklin Gothic Book"/>
+          <w:sz w:val="24"/>
+          <w:szCs w:val="24"/>
+        </w:rPr>
+        <w:t xml:space="preserve"> stores 1 in id</w:t>
+      </w:r>
+      <w:r>
+        <w:rPr>
+          <w:rFonts w:ascii="Franklin Gothic Book" w:hAnsi="Franklin Gothic Book"/>
+          <w:sz w:val="24"/>
+          <w:szCs w:val="24"/>
+        </w:rPr>
+        <w:br/>
+        <w:t>dashboard/2/</w:t>
+      </w:r>
+      <w:proofErr w:type="spellStart"/>
+      <w:r>
+        <w:rPr>
+          <w:rFonts w:ascii="Franklin Gothic Book" w:hAnsi="Franklin Gothic Book"/>
+          <w:sz w:val="24"/>
+          <w:szCs w:val="24"/>
+        </w:rPr>
+        <w:t>addContacts</w:t>
+      </w:r>
+      <w:proofErr w:type="spellEnd"/>
+      <w:r>
+        <w:rPr>
+          <w:rFonts w:ascii="Franklin Gothic Book" w:hAnsi="Franklin Gothic Book"/>
+          <w:sz w:val="24"/>
+          <w:szCs w:val="24"/>
+        </w:rPr>
+        <w:t xml:space="preserve"> stores 2 in id</w:t>
+      </w:r>
+      <w:r>
+        <w:rPr>
+          <w:rFonts w:ascii="Franklin Gothic Book" w:hAnsi="Franklin Gothic Book"/>
+          <w:sz w:val="24"/>
+          <w:szCs w:val="24"/>
+        </w:rPr>
+        <w:br/>
+      </w:r>
+      <w:r>
+        <w:rPr>
+          <w:rFonts w:ascii="Franklin Gothic Book" w:hAnsi="Franklin Gothic Book"/>
+          <w:sz w:val="24"/>
+          <w:szCs w:val="24"/>
+        </w:rPr>
+        <w:br/>
+        <w:t xml:space="preserve">Since </w:t>
+      </w:r>
+      <w:proofErr w:type="spellStart"/>
+      <w:r>
+        <w:rPr>
+          <w:rFonts w:ascii="Franklin Gothic Book" w:hAnsi="Franklin Gothic Book"/>
+          <w:sz w:val="24"/>
+          <w:szCs w:val="24"/>
+        </w:rPr>
+        <w:t>id</w:t>
+      </w:r>
+      <w:proofErr w:type="spellEnd"/>
+      <w:r>
+        <w:rPr>
+          <w:rFonts w:ascii="Franklin Gothic Book" w:hAnsi="Franklin Gothic Book"/>
+          <w:sz w:val="24"/>
+          <w:szCs w:val="24"/>
+        </w:rPr>
+        <w:t xml:space="preserve"> is used in &lt;Route path = “/dashboard/:id/*” … /&gt; you can read </w:t>
+      </w:r>
+      <w:proofErr w:type="gramStart"/>
+      <w:r>
+        <w:rPr>
+          <w:rFonts w:ascii="Franklin Gothic Book" w:hAnsi="Franklin Gothic Book"/>
+          <w:sz w:val="24"/>
+          <w:szCs w:val="24"/>
+        </w:rPr>
+        <w:t>the :id</w:t>
+      </w:r>
+      <w:proofErr w:type="gramEnd"/>
+      <w:r>
+        <w:rPr>
+          <w:rFonts w:ascii="Franklin Gothic Book" w:hAnsi="Franklin Gothic Book"/>
+          <w:sz w:val="24"/>
+          <w:szCs w:val="24"/>
+        </w:rPr>
+        <w:t xml:space="preserve"> using hook called useParams()</w:t>
+      </w:r>
+    </w:p>
+    <w:p>
+      <w:pPr>
+        <w:rPr>
+          <w:rFonts w:ascii="Franklin Gothic Book" w:hAnsi="Franklin Gothic Book"/>
+          <w:sz w:val="24"/>
+          <w:szCs w:val="24"/>
+        </w:rPr>
+      </w:pPr>
+      <w:r>
+        <w:rPr>
+          <w:rFonts w:ascii="Franklin Gothic Book" w:hAnsi="Franklin Gothic Book"/>
+          <w:sz w:val="24"/>
+          <w:szCs w:val="24"/>
+        </w:rPr>
+        <w:t xml:space="preserve">let </w:t>
+      </w:r>
+      <w:proofErr w:type="gramStart"/>
+      <w:r>
+        <w:rPr>
+          <w:rFonts w:ascii="Franklin Gothic Book" w:hAnsi="Franklin Gothic Book"/>
+          <w:sz w:val="24"/>
+          <w:szCs w:val="24"/>
+        </w:rPr>
+        <w:t>{ id</w:t>
+      </w:r>
+      <w:proofErr w:type="gramEnd"/>
+      <w:r>
+        <w:rPr>
+          <w:rFonts w:ascii="Franklin Gothic Book" w:hAnsi="Franklin Gothic Book"/>
+          <w:sz w:val="24"/>
+          <w:szCs w:val="24"/>
+        </w:rPr>
+        <w:t xml:space="preserve"> } = useParams(); id = 1, id = 2, id = 3 so on based on dashboard/1, dashboard/2 and so on</w:t>
+      </w:r>
+    </w:p>
+    <w:p>
+      <w:pPr>
+        <w:rPr>
+          <w:rFonts w:ascii="Franklin Gothic Book" w:hAnsi="Franklin Gothic Book"/>
+          <w:sz w:val="24"/>
+          <w:szCs w:val="24"/>
+        </w:rPr>
+      </w:pPr>
+    </w:p>
+    <w:p>
+      <w:pPr>
+        <w:rPr>
+          <w:rFonts w:ascii="Franklin Gothic Book" w:hAnsi="Franklin Gothic Book"/>
+          <w:sz w:val="24"/>
+          <w:szCs w:val="24"/>
+        </w:rPr>
+      </w:pPr>
+      <w:r>
+        <w:rPr>
+          <w:rFonts w:ascii="Franklin Gothic Book" w:hAnsi="Franklin Gothic Book"/>
+          <w:sz w:val="24"/>
+          <w:szCs w:val="24"/>
+        </w:rPr>
+        <w:drawing>
+          <wp:inline distT="0" distB="0" distL="0" distR="0" wp14:anchorId="29738418" wp14:editId="6E54F938">
+            <wp:extent cx="5943600" cy="2303780"/>
+            <wp:effectExtent l="0" t="0" r="0" b="1270"/>
+            <wp:docPr id="950417991" name="Picture 1"/>
+            <wp:cNvGraphicFramePr>
+              <a:graphicFrameLocks xmlns:a="http://schemas.openxmlformats.org/drawingml/2006/main" noChangeAspect="1"/>
+            </wp:cNvGraphicFramePr>
+            <a:graphic xmlns:a="http://schemas.openxmlformats.org/drawingml/2006/main">
+              <a:graphicData uri="http://schemas.openxmlformats.org/drawingml/2006/picture">
+                <pic:pic xmlns:pic="http://schemas.openxmlformats.org/drawingml/2006/picture">
+                  <pic:nvPicPr>
+                    <pic:cNvPr id="950417991" name=""/>
+                    <pic:cNvPicPr/>
+                  </pic:nvPicPr>
+                  <pic:blipFill>
+                    <a:blip r:embed="rId60"/>
+                    <a:stretch>
+                      <a:fillRect/>
+                    </a:stretch>
+                  </pic:blipFill>
+                  <pic:spPr>
+                    <a:xfrm>
+                      <a:off x="0" y="0"/>
+                      <a:ext cx="5943600" cy="2303780"/>
+                    </a:xfrm>
+                    <a:prstGeom prst="rect">
+                      <a:avLst/>
+                    </a:prstGeom>
+                  </pic:spPr>
+                </pic:pic>
+              </a:graphicData>
+            </a:graphic>
+          </wp:inline>
+        </w:drawing>
+      </w:r>
+    </w:p>
+    <w:p>
+      <w:pPr>
+        <w:rPr>
+          <w:rFonts w:ascii="Franklin Gothic Book" w:hAnsi="Franklin Gothic Book"/>
+          <w:sz w:val="24"/>
+          <w:szCs w:val="24"/>
+        </w:rPr>
+      </w:pPr>
+      <w:proofErr w:type="spellStart"/>
+      <w:r>
+        <w:rPr>
+          <w:rFonts w:ascii="Franklin Gothic Book" w:hAnsi="Franklin Gothic Book"/>
+          <w:sz w:val="24"/>
+          <w:szCs w:val="24"/>
+          <w:highlight w:val="yellow"/>
+        </w:rPr>
+        <w:t>ProfileLogin</w:t>
+      </w:r>
+      <w:proofErr w:type="spellEnd"/>
+      <w:r>
+        <w:rPr>
+          <w:rFonts w:ascii="Franklin Gothic Book" w:hAnsi="Franklin Gothic Book"/>
+          <w:sz w:val="24"/>
+          <w:szCs w:val="24"/>
+          <w:highlight w:val="yellow"/>
+        </w:rPr>
+        <w:t xml:space="preserve"> component</w:t>
+      </w:r>
+    </w:p>
+    <w:p>
+      <w:pPr>
+        <w:rPr>
+          <w:rFonts w:ascii="Franklin Gothic Book" w:hAnsi="Franklin Gothic Book"/>
+          <w:sz w:val="24"/>
+          <w:szCs w:val="24"/>
+        </w:rPr>
+      </w:pPr>
+      <w:r>
+        <w:rPr>
+          <w:rFonts w:ascii="Franklin Gothic Book" w:hAnsi="Franklin Gothic Book"/>
+          <w:sz w:val="24"/>
+          <w:szCs w:val="24"/>
+        </w:rPr>
+        <w:drawing>
+          <wp:inline distT="0" distB="0" distL="0" distR="0" wp14:anchorId="2126D555" wp14:editId="10CC6B49">
+            <wp:extent cx="5943600" cy="2395220"/>
+            <wp:effectExtent l="0" t="0" r="0" b="5080"/>
+            <wp:docPr id="969293107" name="Picture 1"/>
+            <wp:cNvGraphicFramePr>
+              <a:graphicFrameLocks xmlns:a="http://schemas.openxmlformats.org/drawingml/2006/main" noChangeAspect="1"/>
+            </wp:cNvGraphicFramePr>
+            <a:graphic xmlns:a="http://schemas.openxmlformats.org/drawingml/2006/main">
+              <a:graphicData uri="http://schemas.openxmlformats.org/drawingml/2006/picture">
+                <pic:pic xmlns:pic="http://schemas.openxmlformats.org/drawingml/2006/picture">
+                  <pic:nvPicPr>
+                    <pic:cNvPr id="969293107" name=""/>
+                    <pic:cNvPicPr/>
+                  </pic:nvPicPr>
+                  <pic:blipFill>
+                    <a:blip r:embed="rId61"/>
+                    <a:stretch>
+                      <a:fillRect/>
+                    </a:stretch>
+                  </pic:blipFill>
+                  <pic:spPr>
+                    <a:xfrm>
+                      <a:off x="0" y="0"/>
+                      <a:ext cx="5943600" cy="2395220"/>
+                    </a:xfrm>
+                    <a:prstGeom prst="rect">
+                      <a:avLst/>
+                    </a:prstGeom>
+                  </pic:spPr>
+                </pic:pic>
+              </a:graphicData>
+            </a:graphic>
+          </wp:inline>
+        </w:drawing>
+      </w:r>
+    </w:p>
+    <w:p>
+      <w:pPr>
+        <w:rPr>
+          <w:rFonts w:ascii="Franklin Gothic Book" w:hAnsi="Franklin Gothic Book"/>
+          <w:sz w:val="24"/>
+          <w:szCs w:val="24"/>
+        </w:rPr>
+      </w:pPr>
+    </w:p>
+    <w:p>
+      <w:pPr>
+        <w:rPr>
+          <w:rFonts w:ascii="Franklin Gothic Book" w:hAnsi="Franklin Gothic Book"/>
+          <w:sz w:val="24"/>
+          <w:szCs w:val="24"/>
+        </w:rPr>
+      </w:pPr>
+      <w:r>
+        <w:rPr>
+          <w:rFonts w:ascii="Franklin Gothic Book" w:hAnsi="Franklin Gothic Book"/>
+          <w:sz w:val="24"/>
+          <w:szCs w:val="24"/>
+          <w:highlight w:val="yellow"/>
+        </w:rPr>
+        <w:t>Implementing the Dashboard and Reading the path parameters</w:t>
+      </w:r>
+    </w:p>
+    <w:p>
+      <w:pPr>
+        <w:rPr>
+          <w:rFonts w:ascii="Franklin Gothic Book" w:hAnsi="Franklin Gothic Book"/>
+          <w:sz w:val="24"/>
+          <w:szCs w:val="24"/>
+        </w:rPr>
+      </w:pPr>
+      <w:proofErr w:type="gramStart"/>
+      <w:r>
+        <w:rPr>
+          <w:rFonts w:ascii="Franklin Gothic Book" w:hAnsi="Franklin Gothic Book"/>
+          <w:sz w:val="24"/>
+          <w:szCs w:val="24"/>
+        </w:rPr>
+        <w:t>useParams(</w:t>
+      </w:r>
+      <w:proofErr w:type="gramEnd"/>
+      <w:r>
+        <w:rPr>
+          <w:rFonts w:ascii="Franklin Gothic Book" w:hAnsi="Franklin Gothic Book"/>
+          <w:sz w:val="24"/>
+          <w:szCs w:val="24"/>
+        </w:rPr>
+        <w:t>) must be used to read the path parameters</w:t>
+      </w:r>
+    </w:p>
+    <w:p>
+      <w:pPr>
+        <w:rPr>
+          <w:rFonts w:ascii="Franklin Gothic Book" w:hAnsi="Franklin Gothic Book"/>
+          <w:sz w:val="24"/>
+          <w:szCs w:val="24"/>
+        </w:rPr>
+      </w:pPr>
+      <w:r>
+        <w:rPr>
+          <w:rFonts w:ascii="Franklin Gothic Book" w:hAnsi="Franklin Gothic Book"/>
+          <w:sz w:val="24"/>
+          <w:szCs w:val="24"/>
+        </w:rPr>
+        <w:lastRenderedPageBreak/>
+        <w:t xml:space="preserve">let </w:t>
+      </w:r>
+      <w:proofErr w:type="gramStart"/>
+      <w:r>
+        <w:rPr>
+          <w:rFonts w:ascii="Franklin Gothic Book" w:hAnsi="Franklin Gothic Book"/>
+          <w:sz w:val="24"/>
+          <w:szCs w:val="24"/>
+        </w:rPr>
+        <w:t>{ id</w:t>
+      </w:r>
+      <w:proofErr w:type="gramEnd"/>
+      <w:r>
+        <w:rPr>
+          <w:rFonts w:ascii="Franklin Gothic Book" w:hAnsi="Franklin Gothic Book"/>
+          <w:sz w:val="24"/>
+          <w:szCs w:val="24"/>
+        </w:rPr>
+        <w:t xml:space="preserve"> } = useParams(); reads /:id</w:t>
+      </w:r>
+      <w:r>
+        <w:rPr>
+          <w:rFonts w:ascii="Franklin Gothic Book" w:hAnsi="Franklin Gothic Book"/>
+          <w:sz w:val="24"/>
+          <w:szCs w:val="24"/>
+        </w:rPr>
+        <w:br/>
+        <w:t>let { id, email } = useParams(); reads /:id/:email</w:t>
+      </w:r>
+    </w:p>
+    <w:p>
+      <w:pPr>
+        <w:rPr>
+          <w:rFonts w:ascii="Franklin Gothic Book" w:hAnsi="Franklin Gothic Book"/>
+          <w:sz w:val="24"/>
+          <w:szCs w:val="24"/>
+        </w:rPr>
+      </w:pPr>
+      <w:r>
+        <w:rPr>
+          <w:rFonts w:ascii="Franklin Gothic Book" w:hAnsi="Franklin Gothic Book"/>
+          <w:sz w:val="24"/>
+          <w:szCs w:val="24"/>
+        </w:rPr>
+        <w:drawing>
+          <wp:inline distT="0" distB="0" distL="0" distR="0" wp14:anchorId="59568E96" wp14:editId="08221F0B">
+            <wp:extent cx="5943600" cy="1846580"/>
+            <wp:effectExtent l="0" t="0" r="0" b="1270"/>
+            <wp:docPr id="1947936101" name="Picture 1"/>
+            <wp:cNvGraphicFramePr>
+              <a:graphicFrameLocks xmlns:a="http://schemas.openxmlformats.org/drawingml/2006/main" noChangeAspect="1"/>
+            </wp:cNvGraphicFramePr>
+            <a:graphic xmlns:a="http://schemas.openxmlformats.org/drawingml/2006/main">
+              <a:graphicData uri="http://schemas.openxmlformats.org/drawingml/2006/picture">
+                <pic:pic xmlns:pic="http://schemas.openxmlformats.org/drawingml/2006/picture">
+                  <pic:nvPicPr>
+                    <pic:cNvPr id="1947936101" name=""/>
+                    <pic:cNvPicPr/>
+                  </pic:nvPicPr>
+                  <pic:blipFill>
+                    <a:blip r:embed="rId62"/>
+                    <a:stretch>
+                      <a:fillRect/>
+                    </a:stretch>
+                  </pic:blipFill>
+                  <pic:spPr>
+                    <a:xfrm>
+                      <a:off x="0" y="0"/>
+                      <a:ext cx="5943600" cy="1846580"/>
+                    </a:xfrm>
+                    <a:prstGeom prst="rect">
+                      <a:avLst/>
+                    </a:prstGeom>
+                  </pic:spPr>
+                </pic:pic>
+              </a:graphicData>
+            </a:graphic>
+          </wp:inline>
+        </w:drawing>
+      </w:r>
+    </w:p>
+    <w:p>
+      <w:pPr>
+        <w:rPr>
+          <w:rFonts w:ascii="Franklin Gothic Book" w:hAnsi="Franklin Gothic Book"/>
+          <w:sz w:val="24"/>
+          <w:szCs w:val="24"/>
+        </w:rPr>
+      </w:pPr>
+    </w:p>
+    <w:p>
+      <w:pPr>
+        <w:rPr>
+          <w:rFonts w:ascii="Franklin Gothic Book" w:hAnsi="Franklin Gothic Book"/>
+          <w:sz w:val="24"/>
+          <w:szCs w:val="24"/>
+        </w:rPr>
+      </w:pPr>
+      <w:r>
+        <w:rPr>
+          <w:rFonts w:ascii="Franklin Gothic Book" w:hAnsi="Franklin Gothic Book"/>
+          <w:sz w:val="24"/>
+          <w:szCs w:val="24"/>
+        </w:rPr>
+        <w:drawing>
+          <wp:inline distT="0" distB="0" distL="0" distR="0" wp14:anchorId="5878E6BD" wp14:editId="17E8238D">
+            <wp:extent cx="5943600" cy="3226435"/>
+            <wp:effectExtent l="0" t="0" r="0" b="0"/>
+            <wp:docPr id="1605960514" name="Picture 1"/>
+            <wp:cNvGraphicFramePr>
+              <a:graphicFrameLocks xmlns:a="http://schemas.openxmlformats.org/drawingml/2006/main" noChangeAspect="1"/>
+            </wp:cNvGraphicFramePr>
+            <a:graphic xmlns:a="http://schemas.openxmlformats.org/drawingml/2006/main">
+              <a:graphicData uri="http://schemas.openxmlformats.org/drawingml/2006/picture">
+                <pic:pic xmlns:pic="http://schemas.openxmlformats.org/drawingml/2006/picture">
+                  <pic:nvPicPr>
+                    <pic:cNvPr id="1605960514" name=""/>
+                    <pic:cNvPicPr/>
+                  </pic:nvPicPr>
+                  <pic:blipFill>
+                    <a:blip r:embed="rId63"/>
+                    <a:stretch>
+                      <a:fillRect/>
+                    </a:stretch>
+                  </pic:blipFill>
+                  <pic:spPr>
+                    <a:xfrm>
+                      <a:off x="0" y="0"/>
+                      <a:ext cx="5943600" cy="3226435"/>
+                    </a:xfrm>
+                    <a:prstGeom prst="rect">
+                      <a:avLst/>
+                    </a:prstGeom>
+                  </pic:spPr>
+                </pic:pic>
+              </a:graphicData>
+            </a:graphic>
+          </wp:inline>
+        </w:drawing>
+      </w:r>
+    </w:p>
+    <w:p>
+      <w:pPr>
+        <w:rPr>
+          <w:rFonts w:ascii="Franklin Gothic Book" w:hAnsi="Franklin Gothic Book"/>
+          <w:sz w:val="24"/>
+          <w:szCs w:val="24"/>
+        </w:rPr>
+      </w:pPr>
+      <w:r>
+        <w:rPr>
+          <w:rFonts w:ascii="Franklin Gothic Book" w:hAnsi="Franklin Gothic Book"/>
+          <w:sz w:val="24"/>
+          <w:szCs w:val="24"/>
+          <w:highlight w:val="yellow"/>
+        </w:rPr>
+        <w:t>Output:</w:t>
+      </w:r>
+    </w:p>
+    <w:p>
+      <w:pPr>
+        <w:rPr>
+          <w:rFonts w:ascii="Franklin Gothic Book" w:hAnsi="Franklin Gothic Book"/>
+          <w:sz w:val="24"/>
+          <w:szCs w:val="24"/>
+        </w:rPr>
+      </w:pPr>
+      <w:r>
+        <w:rPr>
+          <w:rFonts w:ascii="Franklin Gothic Book" w:hAnsi="Franklin Gothic Book"/>
+          <w:sz w:val="24"/>
+          <w:szCs w:val="24"/>
+        </w:rPr>
+        <w:lastRenderedPageBreak/>
+        <w:drawing>
+          <wp:inline distT="0" distB="0" distL="0" distR="0" wp14:anchorId="1D6C5BB4" wp14:editId="053192EC">
+            <wp:extent cx="5943600" cy="2068195"/>
+            <wp:effectExtent l="0" t="0" r="0" b="8255"/>
+            <wp:docPr id="878953043" name="Picture 1"/>
+            <wp:cNvGraphicFramePr>
+              <a:graphicFrameLocks xmlns:a="http://schemas.openxmlformats.org/drawingml/2006/main" noChangeAspect="1"/>
+            </wp:cNvGraphicFramePr>
+            <a:graphic xmlns:a="http://schemas.openxmlformats.org/drawingml/2006/main">
+              <a:graphicData uri="http://schemas.openxmlformats.org/drawingml/2006/picture">
+                <pic:pic xmlns:pic="http://schemas.openxmlformats.org/drawingml/2006/picture">
+                  <pic:nvPicPr>
+                    <pic:cNvPr id="878953043" name=""/>
+                    <pic:cNvPicPr/>
+                  </pic:nvPicPr>
+                  <pic:blipFill>
+                    <a:blip r:embed="rId64"/>
+                    <a:stretch>
+                      <a:fillRect/>
+                    </a:stretch>
+                  </pic:blipFill>
+                  <pic:spPr>
+                    <a:xfrm>
+                      <a:off x="0" y="0"/>
+                      <a:ext cx="5943600" cy="2068195"/>
+                    </a:xfrm>
+                    <a:prstGeom prst="rect">
+                      <a:avLst/>
+                    </a:prstGeom>
+                  </pic:spPr>
+                </pic:pic>
+              </a:graphicData>
+            </a:graphic>
+          </wp:inline>
+        </w:drawing>
+      </w:r>
+    </w:p>
+    <w:p>
+      <w:pPr>
+        <w:rPr>
+          <w:rFonts w:ascii="Franklin Gothic Book" w:hAnsi="Franklin Gothic Book"/>
+          <w:sz w:val="24"/>
+          <w:szCs w:val="24"/>
+        </w:rPr>
+      </w:pPr>
+      <w:r>
+        <w:rPr>
+          <w:rFonts w:ascii="Franklin Gothic Book" w:hAnsi="Franklin Gothic Book"/>
+          <w:sz w:val="24"/>
+          <w:szCs w:val="24"/>
+          <w:highlight w:val="yellow"/>
+        </w:rPr>
+        <w:t>Activity:</w:t>
+      </w:r>
+    </w:p>
+    <w:p>
+      <w:pPr>
+        <w:rPr>
+          <w:rFonts w:ascii="Franklin Gothic Book" w:hAnsi="Franklin Gothic Book"/>
+          <w:sz w:val="24"/>
+          <w:szCs w:val="24"/>
+        </w:rPr>
+      </w:pPr>
+      <w:r>
+        <w:rPr>
+          <w:rFonts w:ascii="Franklin Gothic Book" w:hAnsi="Franklin Gothic Book"/>
+          <w:sz w:val="24"/>
+          <w:szCs w:val="24"/>
+        </w:rPr>
+        <w:drawing>
+          <wp:inline distT="0" distB="0" distL="0" distR="0" wp14:anchorId="0A3D476B" wp14:editId="6EE074DF">
+            <wp:extent cx="5943600" cy="2068195"/>
+            <wp:effectExtent l="0" t="0" r="0" b="8255"/>
+            <wp:docPr id="1299940127" name="Picture 1"/>
+            <wp:cNvGraphicFramePr>
+              <a:graphicFrameLocks xmlns:a="http://schemas.openxmlformats.org/drawingml/2006/main" noChangeAspect="1"/>
+            </wp:cNvGraphicFramePr>
+            <a:graphic xmlns:a="http://schemas.openxmlformats.org/drawingml/2006/main">
+              <a:graphicData uri="http://schemas.openxmlformats.org/drawingml/2006/picture">
+                <pic:pic xmlns:pic="http://schemas.openxmlformats.org/drawingml/2006/picture">
+                  <pic:nvPicPr>
+                    <pic:cNvPr id="1299940127" name=""/>
+                    <pic:cNvPicPr/>
+                  </pic:nvPicPr>
+                  <pic:blipFill>
+                    <a:blip r:embed="rId65"/>
+                    <a:stretch>
+                      <a:fillRect/>
+                    </a:stretch>
+                  </pic:blipFill>
+                  <pic:spPr>
+                    <a:xfrm>
+                      <a:off x="0" y="0"/>
+                      <a:ext cx="5943600" cy="2068195"/>
+                    </a:xfrm>
+                    <a:prstGeom prst="rect">
+                      <a:avLst/>
+                    </a:prstGeom>
+                  </pic:spPr>
+                </pic:pic>
+              </a:graphicData>
+            </a:graphic>
+          </wp:inline>
+        </w:drawing>
+      </w:r>
+    </w:p>
+    <w:p>
+      <w:pPr>
+        <w:rPr>
+          <w:rFonts w:ascii="Franklin Gothic Book" w:hAnsi="Franklin Gothic Book"/>
+          <w:sz w:val="24"/>
+          <w:szCs w:val="24"/>
+        </w:rPr>
+      </w:pPr>
+    </w:p>
+    <w:p>
+      <w:pPr>
+        <w:rPr>
+          <w:rFonts w:ascii="Franklin Gothic Book" w:hAnsi="Franklin Gothic Book"/>
+          <w:sz w:val="24"/>
+          <w:szCs w:val="24"/>
+        </w:rPr>
+      </w:pPr>
+      <w:r>
+        <w:rPr>
+          <w:rFonts w:ascii="Franklin Gothic Book" w:hAnsi="Franklin Gothic Book"/>
+          <w:sz w:val="24"/>
+          <w:szCs w:val="24"/>
+          <w:highlight w:val="yellow"/>
+        </w:rPr>
+        <w:t>Note:</w:t>
+      </w:r>
+      <w:r>
+        <w:rPr>
+          <w:rFonts w:ascii="Franklin Gothic Book" w:hAnsi="Franklin Gothic Book"/>
+          <w:sz w:val="24"/>
+          <w:szCs w:val="24"/>
+        </w:rPr>
+        <w:t xml:space="preserve"> Only at the </w:t>
+      </w:r>
+      <w:proofErr w:type="gramStart"/>
+      <w:r>
+        <w:rPr>
+          <w:rFonts w:ascii="Franklin Gothic Book" w:hAnsi="Franklin Gothic Book"/>
+          <w:sz w:val="24"/>
+          <w:szCs w:val="24"/>
+        </w:rPr>
+        <w:t>Right Hand</w:t>
+      </w:r>
+      <w:proofErr w:type="gramEnd"/>
+      <w:r>
+        <w:rPr>
+          <w:rFonts w:ascii="Franklin Gothic Book" w:hAnsi="Franklin Gothic Book"/>
+          <w:sz w:val="24"/>
+          <w:szCs w:val="24"/>
+        </w:rPr>
+        <w:t xml:space="preserve"> Side the contents will change when you click on the links, the Left Hand Side will not change when you click on any of the links at the right</w:t>
+      </w:r>
+    </w:p>
+    <w:p>
+      <w:pPr>
+        <w:rPr>
+          <w:rFonts w:ascii="Franklin Gothic Book" w:hAnsi="Franklin Gothic Book"/>
+          <w:sz w:val="24"/>
+          <w:szCs w:val="24"/>
+        </w:rPr>
+      </w:pPr>
+      <w:r>
+        <w:rPr>
+          <w:rFonts w:ascii="Franklin Gothic Book" w:hAnsi="Franklin Gothic Book"/>
+          <w:sz w:val="24"/>
+          <w:szCs w:val="24"/>
+          <w:highlight w:val="yellow"/>
+        </w:rPr>
+        <w:t>Note:</w:t>
+      </w:r>
+      <w:r>
+        <w:rPr>
+          <w:rFonts w:ascii="Franklin Gothic Book" w:hAnsi="Franklin Gothic Book"/>
+          <w:sz w:val="24"/>
+          <w:szCs w:val="24"/>
+        </w:rPr>
+        <w:t xml:space="preserve"> Create &lt;Routes&gt; &amp; &lt;Route&gt; inside the </w:t>
+      </w:r>
+      <w:proofErr w:type="spellStart"/>
+      <w:r>
+        <w:rPr>
+          <w:rFonts w:ascii="Franklin Gothic Book" w:hAnsi="Franklin Gothic Book"/>
+          <w:sz w:val="24"/>
+          <w:szCs w:val="24"/>
+        </w:rPr>
+        <w:t>ProfileSuccess</w:t>
+      </w:r>
+      <w:proofErr w:type="spellEnd"/>
+    </w:p>
     <w:sectPr>
       <w:pgSz w:w="12240" w:h="15840"/>
       <w:pgMar w:top="1440" w:right="1440" w:bottom="1440" w:left="1440" w:header="720" w:footer="720" w:gutter="0"/>
@@ -11763,9 +15669,9 @@
 <file path=word/numbering.xml><?xml version="1.0" encoding="utf-8"?>
 <w:numbering xmlns:wpc="http://schemas.microsoft.com/office/word/2010/wordprocessingCanvas" xmlns:cx="http://schemas.microsoft.com/office/drawing/2014/chartex" xmlns:cx1="http://schemas.microsoft.com/office/drawing/2015/9/8/chartex" xmlns:cx2="http://schemas.microsoft.com/office/drawing/2015/10/21/chartex" xmlns:cx3="http://schemas.microsoft.com/office/drawing/2016/5/9/chartex" xmlns:cx4="http://schemas.microsoft.com/office/drawing/2016/5/10/chartex" xmlns:cx5="http://schemas.microsoft.com/office/drawing/2016/5/11/chartex" xmlns:cx6="http://schemas.microsoft.com/office/drawing/2016/5/12/chartex" xmlns:cx7="http://schemas.microsoft.com/office/drawing/2016/5/13/chartex" xmlns:cx8="http://schemas.microsoft.com/office/drawing/2016/5/14/chartex" xmlns:mc="http://schemas.openxmlformats.org/markup-compatibility/2006" xmlns:aink="http://schemas.microsoft.com/office/drawing/2016/ink" xmlns:am3d="http://schemas.microsoft.com/office/drawing/2017/model3d" xmlns:o="urn:schemas-microsoft-com:office:office" xmlns:oel="http://schemas.microsoft.com/office/2019/extlst" xmlns:r="http://schemas.openxmlformats.org/officeDocument/2006/relationships" xmlns:m="http://schemas.openxmlformats.org/officeDocument/2006/math" xmlns:v="urn:schemas-microsoft-com:vml" xmlns:wp14="http://schemas.microsoft.com/office/word/2010/wordprocessingDrawing" xmlns:wp="http://schemas.openxmlformats.org/drawingml/2006/wordprocessingDrawing" xmlns:w10="urn:schemas-microsoft-com:office:word" xmlns:w="http://schemas.openxmlformats.org/wordprocessingml/2006/main" xmlns:w14="http://schemas.microsoft.com/office/word/2010/wordml" xmlns:w15="http://schemas.microsoft.com/office/word/2012/wordml" xmlns:w16cex="http://schemas.microsoft.com/office/word/2018/wordml/cex" xmlns:w16cid="http://schemas.microsoft.com/office/word/2016/wordml/cid" xmlns:w16="http://schemas.microsoft.com/office/word/2018/wordml" xmlns:w16du="http://schemas.microsoft.com/office/word/2023/wordml/word16du" xmlns:w16sdtdh="http://schemas.microsoft.com/office/word/2020/wordml/sdtdatahash" xmlns:w16se="http://schemas.microsoft.com/office/word/2015/wordml/symex" xmlns:wpg="http://schemas.microsoft.com/office/word/2010/wordprocessingGroup" xmlns:wpi="http://schemas.microsoft.com/office/word/2010/wordprocessingInk" xmlns:wne="http://schemas.microsoft.com/office/word/2006/wordml" xmlns:wps="http://schemas.microsoft.com/office/word/2010/wordprocessingShape" mc:Ignorable="w14 w15 w16se w16cid w16 w16cex w16sdtdh w16du wp14">
   <w:abstractNum w:abstractNumId="0" w15:restartNumberingAfterBreak="0">
-    <w:nsid w:val="093B4FE1"/>
+    <w:nsid w:val="01E27C5D"/>
     <w:multiLevelType w:val="hybridMultilevel"/>
-    <w:tmpl w:val="1406AA20"/>
+    <w:tmpl w:val="1C900196"/>
     <w:lvl w:ilvl="0" w:tplc="0409000F">
       <w:start w:val="1"/>
       <w:numFmt w:val="decimal"/>
@@ -11852,9 +15758,9 @@
     </w:lvl>
   </w:abstractNum>
   <w:abstractNum w:abstractNumId="1" w15:restartNumberingAfterBreak="0">
-    <w:nsid w:val="14B6411A"/>
+    <w:nsid w:val="093B4FE1"/>
     <w:multiLevelType w:val="hybridMultilevel"/>
-    <w:tmpl w:val="F9BC2456"/>
+    <w:tmpl w:val="1406AA20"/>
     <w:lvl w:ilvl="0" w:tplc="0409000F">
       <w:start w:val="1"/>
       <w:numFmt w:val="decimal"/>
@@ -11941,9 +15847,9 @@
     </w:lvl>
   </w:abstractNum>
   <w:abstractNum w:abstractNumId="2" w15:restartNumberingAfterBreak="0">
-    <w:nsid w:val="2983329F"/>
+    <w:nsid w:val="14B6411A"/>
     <w:multiLevelType w:val="hybridMultilevel"/>
-    <w:tmpl w:val="38F8D8A6"/>
+    <w:tmpl w:val="F9BC2456"/>
     <w:lvl w:ilvl="0" w:tplc="0409000F">
       <w:start w:val="1"/>
       <w:numFmt w:val="decimal"/>
@@ -12030,6 +15936,95 @@
     </w:lvl>
   </w:abstractNum>
   <w:abstractNum w:abstractNumId="3" w15:restartNumberingAfterBreak="0">
+    <w:nsid w:val="2983329F"/>
+    <w:multiLevelType w:val="hybridMultilevel"/>
+    <w:tmpl w:val="38F8D8A6"/>
+    <w:lvl w:ilvl="0" w:tplc="0409000F">
+      <w:start w:val="1"/>
+      <w:numFmt w:val="decimal"/>
+      <w:lvlText w:val="%1."/>
+      <w:lvlJc w:val="left"/>
+      <w:pPr>
+        <w:ind w:left="720" w:hanging="360"/>
+      </w:pPr>
+      <w:rPr>
+        <w:rFonts w:hint="default"/>
+      </w:rPr>
+    </w:lvl>
+    <w:lvl w:ilvl="1" w:tplc="04090019" w:tentative="1">
+      <w:start w:val="1"/>
+      <w:numFmt w:val="lowerLetter"/>
+      <w:lvlText w:val="%2."/>
+      <w:lvlJc w:val="left"/>
+      <w:pPr>
+        <w:ind w:left="1440" w:hanging="360"/>
+      </w:pPr>
+    </w:lvl>
+    <w:lvl w:ilvl="2" w:tplc="0409001B" w:tentative="1">
+      <w:start w:val="1"/>
+      <w:numFmt w:val="lowerRoman"/>
+      <w:lvlText w:val="%3."/>
+      <w:lvlJc w:val="right"/>
+      <w:pPr>
+        <w:ind w:left="2160" w:hanging="180"/>
+      </w:pPr>
+    </w:lvl>
+    <w:lvl w:ilvl="3" w:tplc="0409000F" w:tentative="1">
+      <w:start w:val="1"/>
+      <w:numFmt w:val="decimal"/>
+      <w:lvlText w:val="%4."/>
+      <w:lvlJc w:val="left"/>
+      <w:pPr>
+        <w:ind w:left="2880" w:hanging="360"/>
+      </w:pPr>
+    </w:lvl>
+    <w:lvl w:ilvl="4" w:tplc="04090019" w:tentative="1">
+      <w:start w:val="1"/>
+      <w:numFmt w:val="lowerLetter"/>
+      <w:lvlText w:val="%5."/>
+      <w:lvlJc w:val="left"/>
+      <w:pPr>
+        <w:ind w:left="3600" w:hanging="360"/>
+      </w:pPr>
+    </w:lvl>
+    <w:lvl w:ilvl="5" w:tplc="0409001B" w:tentative="1">
+      <w:start w:val="1"/>
+      <w:numFmt w:val="lowerRoman"/>
+      <w:lvlText w:val="%6."/>
+      <w:lvlJc w:val="right"/>
+      <w:pPr>
+        <w:ind w:left="4320" w:hanging="180"/>
+      </w:pPr>
+    </w:lvl>
+    <w:lvl w:ilvl="6" w:tplc="0409000F" w:tentative="1">
+      <w:start w:val="1"/>
+      <w:numFmt w:val="decimal"/>
+      <w:lvlText w:val="%7."/>
+      <w:lvlJc w:val="left"/>
+      <w:pPr>
+        <w:ind w:left="5040" w:hanging="360"/>
+      </w:pPr>
+    </w:lvl>
+    <w:lvl w:ilvl="7" w:tplc="04090019" w:tentative="1">
+      <w:start w:val="1"/>
+      <w:numFmt w:val="lowerLetter"/>
+      <w:lvlText w:val="%8."/>
+      <w:lvlJc w:val="left"/>
+      <w:pPr>
+        <w:ind w:left="5760" w:hanging="360"/>
+      </w:pPr>
+    </w:lvl>
+    <w:lvl w:ilvl="8" w:tplc="0409001B" w:tentative="1">
+      <w:start w:val="1"/>
+      <w:numFmt w:val="lowerRoman"/>
+      <w:lvlText w:val="%9."/>
+      <w:lvlJc w:val="right"/>
+      <w:pPr>
+        <w:ind w:left="6480" w:hanging="180"/>
+      </w:pPr>
+    </w:lvl>
+  </w:abstractNum>
+  <w:abstractNum w:abstractNumId="4" w15:restartNumberingAfterBreak="0">
     <w:nsid w:val="2A541450"/>
     <w:multiLevelType w:val="hybridMultilevel"/>
     <w:tmpl w:val="A6C45C32"/>
@@ -12141,7 +16136,7 @@
       </w:rPr>
     </w:lvl>
   </w:abstractNum>
-  <w:abstractNum w:abstractNumId="4" w15:restartNumberingAfterBreak="0">
+  <w:abstractNum w:abstractNumId="5" w15:restartNumberingAfterBreak="0">
     <w:nsid w:val="2A582F33"/>
     <w:multiLevelType w:val="hybridMultilevel"/>
     <w:tmpl w:val="5BB6A9E4"/>
@@ -12230,7 +16225,7 @@
       </w:pPr>
     </w:lvl>
   </w:abstractNum>
-  <w:abstractNum w:abstractNumId="5" w15:restartNumberingAfterBreak="0">
+  <w:abstractNum w:abstractNumId="6" w15:restartNumberingAfterBreak="0">
     <w:nsid w:val="582D0729"/>
     <w:multiLevelType w:val="hybridMultilevel"/>
     <w:tmpl w:val="D8E09694"/>
@@ -12319,7 +16314,7 @@
       </w:pPr>
     </w:lvl>
   </w:abstractNum>
-  <w:abstractNum w:abstractNumId="6" w15:restartNumberingAfterBreak="0">
+  <w:abstractNum w:abstractNumId="7" w15:restartNumberingAfterBreak="0">
     <w:nsid w:val="5CC40897"/>
     <w:multiLevelType w:val="hybridMultilevel"/>
     <w:tmpl w:val="D7569EDC"/>
@@ -12408,7 +16403,7 @@
       </w:pPr>
     </w:lvl>
   </w:abstractNum>
-  <w:abstractNum w:abstractNumId="7" w15:restartNumberingAfterBreak="0">
+  <w:abstractNum w:abstractNumId="8" w15:restartNumberingAfterBreak="0">
     <w:nsid w:val="62CA32EB"/>
     <w:multiLevelType w:val="hybridMultilevel"/>
     <w:tmpl w:val="7D743786"/>
@@ -12497,10 +16492,10 @@
       </w:pPr>
     </w:lvl>
   </w:abstractNum>
-  <w:abstractNum w:abstractNumId="8" w15:restartNumberingAfterBreak="0">
-    <w:nsid w:val="6BAE51BF"/>
+  <w:abstractNum w:abstractNumId="9" w15:restartNumberingAfterBreak="0">
+    <w:nsid w:val="63656C20"/>
     <w:multiLevelType w:val="hybridMultilevel"/>
-    <w:tmpl w:val="E9FE6568"/>
+    <w:tmpl w:val="AC7A3138"/>
     <w:lvl w:ilvl="0" w:tplc="0409000F">
       <w:start w:val="1"/>
       <w:numFmt w:val="decimal"/>
@@ -12586,10 +16581,10 @@
       </w:pPr>
     </w:lvl>
   </w:abstractNum>
-  <w:abstractNum w:abstractNumId="9" w15:restartNumberingAfterBreak="0">
-    <w:nsid w:val="7122717F"/>
+  <w:abstractNum w:abstractNumId="10" w15:restartNumberingAfterBreak="0">
+    <w:nsid w:val="6BAE51BF"/>
     <w:multiLevelType w:val="hybridMultilevel"/>
-    <w:tmpl w:val="8A9849F6"/>
+    <w:tmpl w:val="E9FE6568"/>
     <w:lvl w:ilvl="0" w:tplc="0409000F">
       <w:start w:val="1"/>
       <w:numFmt w:val="decimal"/>
@@ -12675,13 +16670,13 @@
       </w:pPr>
     </w:lvl>
   </w:abstractNum>
-  <w:abstractNum w:abstractNumId="10" w15:restartNumberingAfterBreak="0">
-    <w:nsid w:val="73A4302F"/>
+  <w:abstractNum w:abstractNumId="11" w15:restartNumberingAfterBreak="0">
+    <w:nsid w:val="7122717F"/>
     <w:multiLevelType w:val="hybridMultilevel"/>
-    <w:tmpl w:val="C04CCE94"/>
-    <w:lvl w:ilvl="0" w:tplc="04090019">
+    <w:tmpl w:val="8A9849F6"/>
+    <w:lvl w:ilvl="0" w:tplc="0409000F">
       <w:start w:val="1"/>
-      <w:numFmt w:val="lowerLetter"/>
+      <w:numFmt w:val="decimal"/>
       <w:lvlText w:val="%1."/>
       <w:lvlJc w:val="left"/>
       <w:pPr>
@@ -12764,13 +16759,13 @@
       </w:pPr>
     </w:lvl>
   </w:abstractNum>
-  <w:abstractNum w:abstractNumId="11" w15:restartNumberingAfterBreak="0">
-    <w:nsid w:val="788428F9"/>
+  <w:abstractNum w:abstractNumId="12" w15:restartNumberingAfterBreak="0">
+    <w:nsid w:val="73A4302F"/>
     <w:multiLevelType w:val="hybridMultilevel"/>
-    <w:tmpl w:val="5C0CA916"/>
-    <w:lvl w:ilvl="0" w:tplc="0409000F">
+    <w:tmpl w:val="C04CCE94"/>
+    <w:lvl w:ilvl="0" w:tplc="04090019">
       <w:start w:val="1"/>
-      <w:numFmt w:val="decimal"/>
+      <w:numFmt w:val="lowerLetter"/>
       <w:lvlText w:val="%1."/>
       <w:lvlJc w:val="left"/>
       <w:pPr>
@@ -12853,10 +16848,10 @@
       </w:pPr>
     </w:lvl>
   </w:abstractNum>
-  <w:abstractNum w:abstractNumId="12" w15:restartNumberingAfterBreak="0">
-    <w:nsid w:val="79894B6F"/>
+  <w:abstractNum w:abstractNumId="13" w15:restartNumberingAfterBreak="0">
+    <w:nsid w:val="788428F9"/>
     <w:multiLevelType w:val="hybridMultilevel"/>
-    <w:tmpl w:val="C09EF4E4"/>
+    <w:tmpl w:val="5C0CA916"/>
     <w:lvl w:ilvl="0" w:tplc="0409000F">
       <w:start w:val="1"/>
       <w:numFmt w:val="decimal"/>
@@ -12942,10 +16937,10 @@
       </w:pPr>
     </w:lvl>
   </w:abstractNum>
-  <w:abstractNum w:abstractNumId="13" w15:restartNumberingAfterBreak="0">
-    <w:nsid w:val="7EF5632B"/>
+  <w:abstractNum w:abstractNumId="14" w15:restartNumberingAfterBreak="0">
+    <w:nsid w:val="79894B6F"/>
     <w:multiLevelType w:val="hybridMultilevel"/>
-    <w:tmpl w:val="4438720C"/>
+    <w:tmpl w:val="C09EF4E4"/>
     <w:lvl w:ilvl="0" w:tplc="0409000F">
       <w:start w:val="1"/>
       <w:numFmt w:val="decimal"/>
@@ -13031,46 +17026,141 @@
       </w:pPr>
     </w:lvl>
   </w:abstractNum>
+  <w:abstractNum w:abstractNumId="15" w15:restartNumberingAfterBreak="0">
+    <w:nsid w:val="7EF5632B"/>
+    <w:multiLevelType w:val="hybridMultilevel"/>
+    <w:tmpl w:val="4438720C"/>
+    <w:lvl w:ilvl="0" w:tplc="0409000F">
+      <w:start w:val="1"/>
+      <w:numFmt w:val="decimal"/>
+      <w:lvlText w:val="%1."/>
+      <w:lvlJc w:val="left"/>
+      <w:pPr>
+        <w:ind w:left="720" w:hanging="360"/>
+      </w:pPr>
+      <w:rPr>
+        <w:rFonts w:hint="default"/>
+      </w:rPr>
+    </w:lvl>
+    <w:lvl w:ilvl="1" w:tplc="04090019" w:tentative="1">
+      <w:start w:val="1"/>
+      <w:numFmt w:val="lowerLetter"/>
+      <w:lvlText w:val="%2."/>
+      <w:lvlJc w:val="left"/>
+      <w:pPr>
+        <w:ind w:left="1440" w:hanging="360"/>
+      </w:pPr>
+    </w:lvl>
+    <w:lvl w:ilvl="2" w:tplc="0409001B" w:tentative="1">
+      <w:start w:val="1"/>
+      <w:numFmt w:val="lowerRoman"/>
+      <w:lvlText w:val="%3."/>
+      <w:lvlJc w:val="right"/>
+      <w:pPr>
+        <w:ind w:left="2160" w:hanging="180"/>
+      </w:pPr>
+    </w:lvl>
+    <w:lvl w:ilvl="3" w:tplc="0409000F" w:tentative="1">
+      <w:start w:val="1"/>
+      <w:numFmt w:val="decimal"/>
+      <w:lvlText w:val="%4."/>
+      <w:lvlJc w:val="left"/>
+      <w:pPr>
+        <w:ind w:left="2880" w:hanging="360"/>
+      </w:pPr>
+    </w:lvl>
+    <w:lvl w:ilvl="4" w:tplc="04090019" w:tentative="1">
+      <w:start w:val="1"/>
+      <w:numFmt w:val="lowerLetter"/>
+      <w:lvlText w:val="%5."/>
+      <w:lvlJc w:val="left"/>
+      <w:pPr>
+        <w:ind w:left="3600" w:hanging="360"/>
+      </w:pPr>
+    </w:lvl>
+    <w:lvl w:ilvl="5" w:tplc="0409001B" w:tentative="1">
+      <w:start w:val="1"/>
+      <w:numFmt w:val="lowerRoman"/>
+      <w:lvlText w:val="%6."/>
+      <w:lvlJc w:val="right"/>
+      <w:pPr>
+        <w:ind w:left="4320" w:hanging="180"/>
+      </w:pPr>
+    </w:lvl>
+    <w:lvl w:ilvl="6" w:tplc="0409000F" w:tentative="1">
+      <w:start w:val="1"/>
+      <w:numFmt w:val="decimal"/>
+      <w:lvlText w:val="%7."/>
+      <w:lvlJc w:val="left"/>
+      <w:pPr>
+        <w:ind w:left="5040" w:hanging="360"/>
+      </w:pPr>
+    </w:lvl>
+    <w:lvl w:ilvl="7" w:tplc="04090019" w:tentative="1">
+      <w:start w:val="1"/>
+      <w:numFmt w:val="lowerLetter"/>
+      <w:lvlText w:val="%8."/>
+      <w:lvlJc w:val="left"/>
+      <w:pPr>
+        <w:ind w:left="5760" w:hanging="360"/>
+      </w:pPr>
+    </w:lvl>
+    <w:lvl w:ilvl="8" w:tplc="0409001B" w:tentative="1">
+      <w:start w:val="1"/>
+      <w:numFmt w:val="lowerRoman"/>
+      <w:lvlText w:val="%9."/>
+      <w:lvlJc w:val="right"/>
+      <w:pPr>
+        <w:ind w:left="6480" w:hanging="180"/>
+      </w:pPr>
+    </w:lvl>
+  </w:abstractNum>
   <w:num w:numId="1" w16cid:durableId="1131436667">
+    <w:abstractNumId w:val="4"/>
+  </w:num>
+  <w:num w:numId="2" w16cid:durableId="657464782">
     <w:abstractNumId w:val="3"/>
   </w:num>
-  <w:num w:numId="2" w16cid:durableId="657464782">
+  <w:num w:numId="3" w16cid:durableId="1666471457">
+    <w:abstractNumId w:val="10"/>
+  </w:num>
+  <w:num w:numId="4" w16cid:durableId="1007244848">
+    <w:abstractNumId w:val="5"/>
+  </w:num>
+  <w:num w:numId="5" w16cid:durableId="64306982">
+    <w:abstractNumId w:val="12"/>
+  </w:num>
+  <w:num w:numId="6" w16cid:durableId="685909988">
     <w:abstractNumId w:val="2"/>
   </w:num>
-  <w:num w:numId="3" w16cid:durableId="1666471457">
+  <w:num w:numId="7" w16cid:durableId="1023241468">
+    <w:abstractNumId w:val="14"/>
+  </w:num>
+  <w:num w:numId="8" w16cid:durableId="1367608893">
+    <w:abstractNumId w:val="6"/>
+  </w:num>
+  <w:num w:numId="9" w16cid:durableId="2007976668">
+    <w:abstractNumId w:val="15"/>
+  </w:num>
+  <w:num w:numId="10" w16cid:durableId="1518613436">
+    <w:abstractNumId w:val="7"/>
+  </w:num>
+  <w:num w:numId="11" w16cid:durableId="1066806446">
     <w:abstractNumId w:val="8"/>
   </w:num>
-  <w:num w:numId="4" w16cid:durableId="1007244848">
-    <w:abstractNumId w:val="4"/>
-  </w:num>
-  <w:num w:numId="5" w16cid:durableId="64306982">
-    <w:abstractNumId w:val="10"/>
-  </w:num>
-  <w:num w:numId="6" w16cid:durableId="685909988">
+  <w:num w:numId="12" w16cid:durableId="885607865">
     <w:abstractNumId w:val="1"/>
   </w:num>
-  <w:num w:numId="7" w16cid:durableId="1023241468">
-    <w:abstractNumId w:val="12"/>
-  </w:num>
-  <w:num w:numId="8" w16cid:durableId="1367608893">
-    <w:abstractNumId w:val="5"/>
-  </w:num>
-  <w:num w:numId="9" w16cid:durableId="2007976668">
+  <w:num w:numId="13" w16cid:durableId="562982186">
     <w:abstractNumId w:val="13"/>
   </w:num>
-  <w:num w:numId="10" w16cid:durableId="1518613436">
-    <w:abstractNumId w:val="6"/>
+  <w:num w:numId="14" w16cid:durableId="735519784">
+    <w:abstractNumId w:val="11"/>
   </w:num>
-  <w:num w:numId="11" w16cid:durableId="1066806446">
-    <w:abstractNumId w:val="7"/>
-  </w:num>
-  <w:num w:numId="12" w16cid:durableId="885607865">
+  <w:num w:numId="15" w16cid:durableId="1648973476">
     <w:abstractNumId w:val="0"/>
   </w:num>
-  <w:num w:numId="13" w16cid:durableId="562982186">
-    <w:abstractNumId w:val="11"/>
-  </w:num>
-  <w:num w:numId="14" w16cid:durableId="735519784">
+  <w:num w:numId="16" w16cid:durableId="1728916898">
     <w:abstractNumId w:val="9"/>
   </w:num>
 </w:numbering>

</xml_diff>